<commit_message>
docs updated due to moving projects
</commit_message>
<xml_diff>
--- a/brief_intro_queue.docx
+++ b/brief_intro_queue.docx
@@ -18,9 +18,8 @@
           <w:sz w:val="28"/>
           <w:szCs w:val="28"/>
         </w:rPr>
-        <w:t xml:space="preserve">Brief introduction of </w:t>
-      </w:r>
-      <w:proofErr w:type="spellStart"/>
+        <w:t>Brief introduction of SocketPro high performance</w:t>
+      </w:r>
       <w:r>
         <w:rPr>
           <w:rFonts w:ascii="Times New Roman" w:hAnsi="Times New Roman" w:cs="Times New Roman"/>
@@ -28,9 +27,8 @@
           <w:sz w:val="28"/>
           <w:szCs w:val="28"/>
         </w:rPr>
-        <w:t>SocketPro</w:t>
-      </w:r>
-      <w:proofErr w:type="spellEnd"/>
+        <w:t xml:space="preserve"> and scalable</w:t>
+      </w:r>
       <w:r>
         <w:rPr>
           <w:rFonts w:ascii="Times New Roman" w:hAnsi="Times New Roman" w:cs="Times New Roman"/>
@@ -38,24 +36,6 @@
           <w:sz w:val="28"/>
           <w:szCs w:val="28"/>
         </w:rPr>
-        <w:t xml:space="preserve"> high performance</w:t>
-      </w:r>
-      <w:r>
-        <w:rPr>
-          <w:rFonts w:ascii="Times New Roman" w:hAnsi="Times New Roman" w:cs="Times New Roman"/>
-          <w:b/>
-          <w:sz w:val="28"/>
-          <w:szCs w:val="28"/>
-        </w:rPr>
-        <w:t xml:space="preserve"> and scalable</w:t>
-      </w:r>
-      <w:r>
-        <w:rPr>
-          <w:rFonts w:ascii="Times New Roman" w:hAnsi="Times New Roman" w:cs="Times New Roman"/>
-          <w:b/>
-          <w:sz w:val="28"/>
-          <w:szCs w:val="28"/>
-        </w:rPr>
         <w:t xml:space="preserve"> persistent message queue</w:t>
       </w:r>
     </w:p>
@@ -139,25 +119,7 @@
           <w:color w:val="222222"/>
           <w:shd w:val="clear" w:color="auto" w:fill="FFFFFF"/>
         </w:rPr>
-        <w:t xml:space="preserve">in own ways. </w:t>
-      </w:r>
-      <w:proofErr w:type="spellStart"/>
-      <w:r>
-        <w:rPr>
-          <w:rFonts w:ascii="Times New Roman" w:hAnsi="Times New Roman" w:cs="Times New Roman"/>
-          <w:color w:val="222222"/>
-          <w:shd w:val="clear" w:color="auto" w:fill="FFFFFF"/>
-        </w:rPr>
-        <w:t>SocketPro</w:t>
-      </w:r>
-      <w:proofErr w:type="spellEnd"/>
-      <w:r>
-        <w:rPr>
-          <w:rFonts w:ascii="Times New Roman" w:hAnsi="Times New Roman" w:cs="Times New Roman"/>
-          <w:color w:val="222222"/>
-          <w:shd w:val="clear" w:color="auto" w:fill="FFFFFF"/>
-        </w:rPr>
-        <w:t xml:space="preserve"> comes with an extremely high performance persistent message queue for you to </w:t>
+        <w:t xml:space="preserve">in own ways. SocketPro comes with an extremely high performance persistent message queue for you to </w:t>
       </w:r>
       <w:r>
         <w:rPr>
@@ -191,25 +153,7 @@
           <w:color w:val="222222"/>
           <w:shd w:val="clear" w:color="auto" w:fill="FFFFFF"/>
         </w:rPr>
-        <w:t xml:space="preserve">Both </w:t>
-      </w:r>
-      <w:proofErr w:type="spellStart"/>
-      <w:r>
-        <w:rPr>
-          <w:rFonts w:ascii="Times New Roman" w:hAnsi="Times New Roman" w:cs="Times New Roman"/>
-          <w:color w:val="222222"/>
-          <w:shd w:val="clear" w:color="auto" w:fill="FFFFFF"/>
-        </w:rPr>
-        <w:t>SocketPro</w:t>
-      </w:r>
-      <w:proofErr w:type="spellEnd"/>
-      <w:r>
-        <w:rPr>
-          <w:rFonts w:ascii="Times New Roman" w:hAnsi="Times New Roman" w:cs="Times New Roman"/>
-          <w:color w:val="222222"/>
-          <w:shd w:val="clear" w:color="auto" w:fill="FFFFFF"/>
-        </w:rPr>
-        <w:t xml:space="preserve"> client and server core libraries are internally implemented with persistent message queue. Its client queue is used to back up requests so that all requests can be resent to a server for processing in case the server is not accessible for whatever reasons such as server power-off, server application down, network off and so on. Essentially, client queue is used as a tool for fault auto recovery to increase application stability and reduction of development com</w:t>
+        <w:t>Both SocketPro client and server core libraries are internally implemented with persistent message queue. Its client queue is used to back up requests so that all requests can be resent to a server for processing in case the server is not accessible for whatever reasons such as server power-off, server application down, network off and so on. Essentially, client queue is used as a tool for fault auto recovery to increase application stability and reduction of development com</w:t>
       </w:r>
       <w:r>
         <w:rPr>
@@ -275,104 +219,73 @@
           <w:color w:val="222222"/>
           <w:shd w:val="clear" w:color="auto" w:fill="FFFFFF"/>
         </w:rPr>
-        <w:t xml:space="preserve">on </w:t>
-      </w:r>
-      <w:proofErr w:type="spellStart"/>
-      <w:r>
-        <w:rPr>
-          <w:rFonts w:ascii="Times New Roman" w:hAnsi="Times New Roman" w:cs="Times New Roman"/>
-          <w:color w:val="222222"/>
-          <w:shd w:val="clear" w:color="auto" w:fill="FFFFFF"/>
-        </w:rPr>
-        <w:t>SocketPro</w:t>
-      </w:r>
-      <w:proofErr w:type="spellEnd"/>
-      <w:r>
-        <w:rPr>
-          <w:rFonts w:ascii="Times New Roman" w:hAnsi="Times New Roman" w:cs="Times New Roman"/>
+        <w:t>on SocketPro</w:t>
+      </w:r>
+      <w:r>
+        <w:rPr>
+          <w:rFonts w:ascii="Times New Roman" w:hAnsi="Times New Roman" w:cs="Times New Roman"/>
+          <w:color w:val="222222"/>
+          <w:shd w:val="clear" w:color="auto" w:fill="FFFFFF"/>
+        </w:rPr>
+        <w:t xml:space="preserve"> persistent message queue</w:t>
+      </w:r>
+      <w:r>
+        <w:rPr>
+          <w:rFonts w:ascii="Times New Roman" w:hAnsi="Times New Roman" w:cs="Times New Roman"/>
+          <w:color w:val="222222"/>
+          <w:shd w:val="clear" w:color="auto" w:fill="FFFFFF"/>
+        </w:rPr>
+        <w:t xml:space="preserve"> publish and consume developments</w:t>
+      </w:r>
+      <w:r>
+        <w:rPr>
+          <w:rFonts w:ascii="Times New Roman" w:hAnsi="Times New Roman" w:cs="Times New Roman"/>
+          <w:color w:val="222222"/>
+          <w:shd w:val="clear" w:color="auto" w:fill="FFFFFF"/>
+        </w:rPr>
+        <w:t xml:space="preserve">. It is noted that </w:t>
+      </w:r>
+      <w:r>
+        <w:rPr>
+          <w:rFonts w:ascii="Times New Roman" w:hAnsi="Times New Roman" w:cs="Times New Roman"/>
+          <w:color w:val="222222"/>
+          <w:shd w:val="clear" w:color="auto" w:fill="FFFFFF"/>
+        </w:rPr>
+        <w:t xml:space="preserve">precompiled </w:t>
+      </w:r>
+      <w:r>
+        <w:rPr>
+          <w:rFonts w:ascii="Times New Roman" w:hAnsi="Times New Roman" w:cs="Times New Roman"/>
+          <w:color w:val="222222"/>
+          <w:shd w:val="clear" w:color="auto" w:fill="FFFFFF"/>
+        </w:rPr>
+        <w:t xml:space="preserve">SocketPro server </w:t>
+      </w:r>
+      <w:r>
+        <w:rPr>
+          <w:rFonts w:ascii="Times New Roman" w:hAnsi="Times New Roman" w:cs="Times New Roman"/>
+          <w:color w:val="222222"/>
+          <w:shd w:val="clear" w:color="auto" w:fill="FFFFFF"/>
+        </w:rPr>
+        <w:t xml:space="preserve">library of </w:t>
+      </w:r>
+      <w:r>
+        <w:rPr>
+          <w:rFonts w:ascii="Times New Roman" w:hAnsi="Times New Roman" w:cs="Times New Roman"/>
+          <w:color w:val="222222"/>
+          <w:shd w:val="clear" w:color="auto" w:fill="FFFFFF"/>
+        </w:rPr>
+        <w:t>persistent message queue is</w:t>
+      </w:r>
+      <w:r>
+        <w:rPr>
+          <w:rFonts w:ascii="Times New Roman" w:hAnsi="Times New Roman" w:cs="Times New Roman"/>
+          <w:b/>
           <w:color w:val="222222"/>
           <w:shd w:val="clear" w:color="auto" w:fill="FFFFFF"/>
         </w:rPr>
         <w:t xml:space="preserve"> </w:t>
       </w:r>
-      <w:proofErr w:type="gramStart"/>
-      <w:r>
-        <w:rPr>
-          <w:rFonts w:ascii="Times New Roman" w:hAnsi="Times New Roman" w:cs="Times New Roman"/>
-          <w:color w:val="222222"/>
-          <w:shd w:val="clear" w:color="auto" w:fill="FFFFFF"/>
-        </w:rPr>
-        <w:t>server side</w:t>
-      </w:r>
-      <w:proofErr w:type="gramEnd"/>
-      <w:r>
-        <w:rPr>
-          <w:rFonts w:ascii="Times New Roman" w:hAnsi="Times New Roman" w:cs="Times New Roman"/>
-          <w:color w:val="222222"/>
-          <w:shd w:val="clear" w:color="auto" w:fill="FFFFFF"/>
-        </w:rPr>
-        <w:t xml:space="preserve"> persistent message queue. It is noted that </w:t>
-      </w:r>
-      <w:r>
-        <w:rPr>
-          <w:rFonts w:ascii="Times New Roman" w:hAnsi="Times New Roman" w:cs="Times New Roman"/>
-          <w:color w:val="222222"/>
-          <w:shd w:val="clear" w:color="auto" w:fill="FFFFFF"/>
-        </w:rPr>
-        <w:t xml:space="preserve">precompiled </w:t>
-      </w:r>
-      <w:proofErr w:type="spellStart"/>
-      <w:r>
-        <w:rPr>
-          <w:rFonts w:ascii="Times New Roman" w:hAnsi="Times New Roman" w:cs="Times New Roman"/>
-          <w:color w:val="222222"/>
-          <w:shd w:val="clear" w:color="auto" w:fill="FFFFFF"/>
-        </w:rPr>
-        <w:t>SocketPro</w:t>
-      </w:r>
-      <w:proofErr w:type="spellEnd"/>
-      <w:r>
-        <w:rPr>
-          <w:rFonts w:ascii="Times New Roman" w:hAnsi="Times New Roman" w:cs="Times New Roman"/>
-          <w:color w:val="222222"/>
-          <w:shd w:val="clear" w:color="auto" w:fill="FFFFFF"/>
-        </w:rPr>
-        <w:t xml:space="preserve"> </w:t>
-      </w:r>
-      <w:proofErr w:type="gramStart"/>
-      <w:r>
-        <w:rPr>
-          <w:rFonts w:ascii="Times New Roman" w:hAnsi="Times New Roman" w:cs="Times New Roman"/>
-          <w:color w:val="222222"/>
-          <w:shd w:val="clear" w:color="auto" w:fill="FFFFFF"/>
-        </w:rPr>
-        <w:t xml:space="preserve">server </w:t>
-      </w:r>
-      <w:r>
-        <w:rPr>
-          <w:rFonts w:ascii="Times New Roman" w:hAnsi="Times New Roman" w:cs="Times New Roman"/>
-          <w:color w:val="222222"/>
-          <w:shd w:val="clear" w:color="auto" w:fill="FFFFFF"/>
-        </w:rPr>
-        <w:t>side</w:t>
-      </w:r>
-      <w:proofErr w:type="gramEnd"/>
-      <w:r>
-        <w:rPr>
-          <w:rFonts w:ascii="Times New Roman" w:hAnsi="Times New Roman" w:cs="Times New Roman"/>
-          <w:color w:val="222222"/>
-          <w:shd w:val="clear" w:color="auto" w:fill="FFFFFF"/>
-        </w:rPr>
-        <w:t xml:space="preserve"> library of </w:t>
-      </w:r>
-      <w:r>
-        <w:rPr>
-          <w:rFonts w:ascii="Times New Roman" w:hAnsi="Times New Roman" w:cs="Times New Roman"/>
-          <w:color w:val="222222"/>
-          <w:shd w:val="clear" w:color="auto" w:fill="FFFFFF"/>
-        </w:rPr>
-        <w:t>persistent message queue is</w:t>
-      </w:r>
       <w:r>
         <w:rPr>
           <w:rFonts w:ascii="Times New Roman" w:hAnsi="Times New Roman" w:cs="Times New Roman"/>
@@ -380,7 +293,7 @@
           <w:color w:val="222222"/>
           <w:shd w:val="clear" w:color="auto" w:fill="FFFFFF"/>
         </w:rPr>
-        <w:t xml:space="preserve"> </w:t>
+        <w:t xml:space="preserve">completely </w:t>
       </w:r>
       <w:r>
         <w:rPr>
@@ -389,15 +302,6 @@
           <w:color w:val="222222"/>
           <w:shd w:val="clear" w:color="auto" w:fill="FFFFFF"/>
         </w:rPr>
-        <w:t xml:space="preserve">completely </w:t>
-      </w:r>
-      <w:r>
-        <w:rPr>
-          <w:rFonts w:ascii="Times New Roman" w:hAnsi="Times New Roman" w:cs="Times New Roman"/>
-          <w:b/>
-          <w:color w:val="222222"/>
-          <w:shd w:val="clear" w:color="auto" w:fill="FFFFFF"/>
-        </w:rPr>
         <w:t>free</w:t>
       </w:r>
       <w:r>
@@ -408,6 +312,8 @@
         </w:rPr>
         <w:t xml:space="preserve"> to you with open source codes which are extremely simple and understandable. You can also rely on the open source codes to extend them for your complex needs.</w:t>
       </w:r>
+      <w:bookmarkStart w:id="0" w:name="_GoBack"/>
+      <w:bookmarkEnd w:id="0"/>
     </w:p>
     <w:p>
       <w:pPr>
@@ -431,8 +337,6 @@
         </w:rPr>
         <w:t>Source codes and samples</w:t>
       </w:r>
-      <w:bookmarkStart w:id="0" w:name="_GoBack"/>
-      <w:bookmarkEnd w:id="0"/>
     </w:p>
     <w:p>
       <w:pPr>
@@ -460,119 +364,25 @@
         <w:rPr>
           <w:rFonts w:ascii="Times New Roman" w:hAnsi="Times New Roman" w:cs="Times New Roman"/>
         </w:rPr>
-        <w:t xml:space="preserve">. After cloning it into your computer by GIT, pay attention to the subdirectory </w:t>
-      </w:r>
-      <w:proofErr w:type="spellStart"/>
-      <w:r>
-        <w:rPr>
-          <w:rFonts w:ascii="Times New Roman" w:hAnsi="Times New Roman" w:cs="Times New Roman"/>
-        </w:rPr>
-        <w:t>uasyncqueue</w:t>
-      </w:r>
-      <w:proofErr w:type="spellEnd"/>
-      <w:r>
-        <w:rPr>
-          <w:rFonts w:ascii="Times New Roman" w:hAnsi="Times New Roman" w:cs="Times New Roman"/>
-        </w:rPr>
-        <w:t xml:space="preserve"> inside the directory </w:t>
-      </w:r>
-      <w:proofErr w:type="spellStart"/>
-      <w:r>
-        <w:rPr>
-          <w:rFonts w:ascii="Times New Roman" w:hAnsi="Times New Roman" w:cs="Times New Roman"/>
-        </w:rPr>
-        <w:t>socketpro</w:t>
-      </w:r>
-      <w:proofErr w:type="spellEnd"/>
-      <w:r>
-        <w:rPr>
-          <w:rFonts w:ascii="Times New Roman" w:hAnsi="Times New Roman" w:cs="Times New Roman"/>
-        </w:rPr>
-        <w:t>/samples/</w:t>
-      </w:r>
-      <w:proofErr w:type="spellStart"/>
-      <w:r>
-        <w:rPr>
-          <w:rFonts w:ascii="Times New Roman" w:hAnsi="Times New Roman" w:cs="Times New Roman"/>
-        </w:rPr>
-        <w:t>module_sample</w:t>
-      </w:r>
-      <w:proofErr w:type="spellEnd"/>
+        <w:t>. After cloning it into your computer by GIT, pay attention to the subdirectory uasyncqueue inside the directory socketpro/</w:t>
+      </w:r>
+      <w:r>
+        <w:rPr>
+          <w:rFonts w:ascii="Times New Roman" w:hAnsi="Times New Roman" w:cs="Times New Roman"/>
+        </w:rPr>
+        <w:t>components</w:t>
+      </w:r>
       <w:r>
         <w:rPr>
           <w:rFonts w:ascii="Times New Roman" w:hAnsi="Times New Roman" w:cs="Times New Roman"/>
         </w:rPr>
         <w:t xml:space="preserve">. You can see these samples are created from .NET, C/C++, Java and Python development environments. They can be compiled and run on either Linux or window platforms. </w:t>
       </w:r>
-      <w:proofErr w:type="spellStart"/>
-      <w:r>
-        <w:rPr>
-          <w:rFonts w:ascii="Times New Roman" w:hAnsi="Times New Roman" w:cs="Times New Roman"/>
-        </w:rPr>
-        <w:t>SocketPro</w:t>
-      </w:r>
-      <w:proofErr w:type="spellEnd"/>
-      <w:r>
-        <w:rPr>
-          <w:rFonts w:ascii="Times New Roman" w:hAnsi="Times New Roman" w:cs="Times New Roman"/>
-        </w:rPr>
-        <w:t xml:space="preserve"> comes with a pre-compiled system library </w:t>
-      </w:r>
-      <w:proofErr w:type="spellStart"/>
-      <w:r>
-        <w:rPr>
-          <w:rFonts w:ascii="Times New Roman" w:hAnsi="Times New Roman" w:cs="Times New Roman"/>
-        </w:rPr>
-        <w:t>uasyncqueue</w:t>
-      </w:r>
-      <w:proofErr w:type="spellEnd"/>
-      <w:r>
-        <w:rPr>
-          <w:rFonts w:ascii="Times New Roman" w:hAnsi="Times New Roman" w:cs="Times New Roman"/>
-        </w:rPr>
-        <w:t xml:space="preserve">, which is located at directories </w:t>
-      </w:r>
-      <w:proofErr w:type="spellStart"/>
-      <w:r>
-        <w:rPr>
-          <w:rFonts w:ascii="Times New Roman" w:hAnsi="Times New Roman" w:cs="Times New Roman"/>
-        </w:rPr>
-        <w:t>socketpro</w:t>
-      </w:r>
-      <w:proofErr w:type="spellEnd"/>
-      <w:r>
-        <w:rPr>
-          <w:rFonts w:ascii="Times New Roman" w:hAnsi="Times New Roman" w:cs="Times New Roman"/>
-        </w:rPr>
-        <w:t xml:space="preserve">/bin/win and </w:t>
-      </w:r>
-      <w:proofErr w:type="spellStart"/>
-      <w:r>
-        <w:rPr>
-          <w:rFonts w:ascii="Times New Roman" w:hAnsi="Times New Roman" w:cs="Times New Roman"/>
-        </w:rPr>
-        <w:t>socketpro</w:t>
-      </w:r>
-      <w:proofErr w:type="spellEnd"/>
-      <w:r>
-        <w:rPr>
-          <w:rFonts w:ascii="Times New Roman" w:hAnsi="Times New Roman" w:cs="Times New Roman"/>
-        </w:rPr>
-        <w:t>/bin/</w:t>
-      </w:r>
-      <w:proofErr w:type="spellStart"/>
-      <w:r>
-        <w:rPr>
-          <w:rFonts w:ascii="Times New Roman" w:hAnsi="Times New Roman" w:cs="Times New Roman"/>
-        </w:rPr>
-        <w:t>linux</w:t>
-      </w:r>
-      <w:proofErr w:type="spellEnd"/>
-      <w:r>
-        <w:rPr>
-          <w:rFonts w:ascii="Times New Roman" w:hAnsi="Times New Roman" w:cs="Times New Roman"/>
-        </w:rPr>
-        <w:t xml:space="preserve"> for both windows and </w:t>
+      <w:r>
+        <w:rPr>
+          <w:rFonts w:ascii="Times New Roman" w:hAnsi="Times New Roman" w:cs="Times New Roman"/>
+        </w:rPr>
+        <w:t xml:space="preserve">SocketPro comes with a pre-compiled system library uasyncqueue, which is located at directories socketpro/bin/win and socketpro/bin/linux for both windows and </w:t>
       </w:r>
       <w:r>
         <w:rPr>
@@ -596,35 +406,7 @@
         <w:rPr>
           <w:rFonts w:ascii="Times New Roman" w:hAnsi="Times New Roman" w:cs="Times New Roman"/>
         </w:rPr>
-        <w:t xml:space="preserve">, respectively. In addition, you can figure out how to load the </w:t>
-      </w:r>
-      <w:proofErr w:type="spellStart"/>
-      <w:r>
-        <w:rPr>
-          <w:rFonts w:ascii="Times New Roman" w:hAnsi="Times New Roman" w:cs="Times New Roman"/>
-        </w:rPr>
-        <w:t>SocketPro</w:t>
-      </w:r>
-      <w:proofErr w:type="spellEnd"/>
-      <w:r>
-        <w:rPr>
-          <w:rFonts w:ascii="Times New Roman" w:hAnsi="Times New Roman" w:cs="Times New Roman"/>
-        </w:rPr>
-        <w:t xml:space="preserve"> queue service into a server application with your familiar development environment by looking at tutorial sample </w:t>
-      </w:r>
-      <w:proofErr w:type="spellStart"/>
-      <w:r>
-        <w:rPr>
-          <w:rFonts w:ascii="Times New Roman" w:hAnsi="Times New Roman" w:cs="Times New Roman"/>
-        </w:rPr>
-        <w:t>all_servers</w:t>
-      </w:r>
-      <w:proofErr w:type="spellEnd"/>
-      <w:r>
-        <w:rPr>
-          <w:rFonts w:ascii="Times New Roman" w:hAnsi="Times New Roman" w:cs="Times New Roman"/>
-        </w:rPr>
-        <w:t xml:space="preserve"> at th</w:t>
+        <w:t>, respectively. In addition, you can figure out how to load the SocketPro queue service into a server application with your familiar development environment by looking at tutorial sample all_servers at th</w:t>
       </w:r>
       <w:r>
         <w:rPr>
@@ -660,69 +442,31 @@
         <w:rPr>
           <w:rFonts w:ascii="Times New Roman" w:hAnsi="Times New Roman" w:cs="Times New Roman"/>
         </w:rPr>
-        <w:t>code (</w:t>
-      </w:r>
-      <w:proofErr w:type="spellStart"/>
-      <w:r>
-        <w:rPr>
-          <w:rFonts w:ascii="Times New Roman" w:hAnsi="Times New Roman" w:cs="Times New Roman"/>
-        </w:rPr>
-        <w:t>socketpro</w:t>
-      </w:r>
-      <w:proofErr w:type="spellEnd"/>
-      <w:r>
-        <w:rPr>
-          <w:rFonts w:ascii="Times New Roman" w:hAnsi="Times New Roman" w:cs="Times New Roman"/>
-        </w:rPr>
-        <w:t>/samples/</w:t>
-      </w:r>
-      <w:proofErr w:type="spellStart"/>
-      <w:r>
-        <w:rPr>
-          <w:rFonts w:ascii="Times New Roman" w:hAnsi="Times New Roman" w:cs="Times New Roman"/>
-        </w:rPr>
-        <w:t>module_sample</w:t>
-      </w:r>
-      <w:proofErr w:type="spellEnd"/>
+        <w:t>code (socketpro/</w:t>
+      </w:r>
+      <w:r>
+        <w:rPr>
+          <w:rFonts w:ascii="Times New Roman" w:hAnsi="Times New Roman" w:cs="Times New Roman"/>
+        </w:rPr>
+        <w:t>components</w:t>
+      </w:r>
       <w:r>
         <w:rPr>
           <w:rFonts w:ascii="Times New Roman" w:hAnsi="Times New Roman" w:cs="Times New Roman"/>
         </w:rPr>
         <w:t>/</w:t>
       </w:r>
-      <w:proofErr w:type="spellStart"/>
-      <w:r>
-        <w:rPr>
-          <w:rFonts w:ascii="Times New Roman" w:hAnsi="Times New Roman" w:cs="Times New Roman"/>
-        </w:rPr>
-        <w:t>uasyncqueue</w:t>
-      </w:r>
-      <w:proofErr w:type="spellEnd"/>
-      <w:r>
-        <w:rPr>
-          <w:rFonts w:ascii="Times New Roman" w:hAnsi="Times New Roman" w:cs="Times New Roman"/>
-        </w:rPr>
-        <w:t xml:space="preserve"> </w:t>
-      </w:r>
-      <w:r>
-        <w:rPr>
-          <w:rFonts w:ascii="Times New Roman" w:hAnsi="Times New Roman" w:cs="Times New Roman"/>
-        </w:rPr>
-        <w:t>/</w:t>
-      </w:r>
-      <w:proofErr w:type="spellStart"/>
-      <w:r>
-        <w:rPr>
-          <w:rFonts w:ascii="Times New Roman" w:hAnsi="Times New Roman" w:cs="Times New Roman"/>
-        </w:rPr>
-        <w:t>test_csahrp</w:t>
-      </w:r>
-      <w:proofErr w:type="spellEnd"/>
-      <w:r>
-        <w:rPr>
-          <w:rFonts w:ascii="Times New Roman" w:hAnsi="Times New Roman" w:cs="Times New Roman"/>
-        </w:rPr>
-        <w:t>) at this article for explanations.</w:t>
+      <w:r>
+        <w:rPr>
+          <w:rFonts w:ascii="Times New Roman" w:hAnsi="Times New Roman" w:cs="Times New Roman"/>
+        </w:rPr>
+        <w:t xml:space="preserve">uasyncqueue </w:t>
+      </w:r>
+      <w:r>
+        <w:rPr>
+          <w:rFonts w:ascii="Times New Roman" w:hAnsi="Times New Roman" w:cs="Times New Roman"/>
+        </w:rPr>
+        <w:t>/test_csahrp) at this article for explanations.</w:t>
       </w:r>
     </w:p>
     <w:p>
@@ -736,83 +480,13 @@
         <w:rPr>
           <w:rFonts w:ascii="Times New Roman" w:hAnsi="Times New Roman" w:cs="Times New Roman"/>
         </w:rPr>
-        <w:t xml:space="preserve">You should distribute system libraries inside the directory </w:t>
-      </w:r>
-      <w:proofErr w:type="spellStart"/>
-      <w:r>
-        <w:rPr>
-          <w:rFonts w:ascii="Times New Roman" w:hAnsi="Times New Roman" w:cs="Times New Roman"/>
-        </w:rPr>
-        <w:t>socketpro</w:t>
-      </w:r>
-      <w:proofErr w:type="spellEnd"/>
-      <w:r>
-        <w:rPr>
-          <w:rFonts w:ascii="Times New Roman" w:hAnsi="Times New Roman" w:cs="Times New Roman"/>
-        </w:rPr>
-        <w:t>/bin into your system directory before running these sample applications.</w:t>
-      </w:r>
-      <w:r>
-        <w:rPr>
-          <w:rFonts w:ascii="Times New Roman" w:hAnsi="Times New Roman" w:cs="Times New Roman"/>
-        </w:rPr>
-        <w:t xml:space="preserve"> </w:t>
-      </w:r>
-      <w:proofErr w:type="gramStart"/>
-      <w:r>
-        <w:rPr>
-          <w:rFonts w:ascii="Times New Roman" w:hAnsi="Times New Roman" w:cs="Times New Roman"/>
-        </w:rPr>
-        <w:t>In regards to</w:t>
-      </w:r>
-      <w:proofErr w:type="gramEnd"/>
-      <w:r>
-        <w:rPr>
-          <w:rFonts w:ascii="Times New Roman" w:hAnsi="Times New Roman" w:cs="Times New Roman"/>
-        </w:rPr>
-        <w:t xml:space="preserve"> </w:t>
-      </w:r>
-      <w:proofErr w:type="spellStart"/>
-      <w:r>
-        <w:rPr>
-          <w:rFonts w:ascii="Times New Roman" w:hAnsi="Times New Roman" w:cs="Times New Roman"/>
-        </w:rPr>
-        <w:t>SocketPro</w:t>
-      </w:r>
-      <w:proofErr w:type="spellEnd"/>
-      <w:r>
-        <w:rPr>
-          <w:rFonts w:ascii="Times New Roman" w:hAnsi="Times New Roman" w:cs="Times New Roman"/>
-        </w:rPr>
-        <w:t xml:space="preserve"> communication framework, you may also refer to its development guide documentation at </w:t>
-      </w:r>
-      <w:proofErr w:type="spellStart"/>
-      <w:r>
-        <w:rPr>
-          <w:rFonts w:ascii="Times New Roman" w:hAnsi="Times New Roman" w:cs="Times New Roman"/>
-        </w:rPr>
-        <w:t>socketpro</w:t>
-      </w:r>
-      <w:proofErr w:type="spellEnd"/>
-      <w:r>
-        <w:rPr>
-          <w:rFonts w:ascii="Times New Roman" w:hAnsi="Times New Roman" w:cs="Times New Roman"/>
-        </w:rPr>
-        <w:t>/doc/</w:t>
-      </w:r>
-      <w:proofErr w:type="spellStart"/>
-      <w:r>
-        <w:rPr>
-          <w:rFonts w:ascii="Times New Roman" w:hAnsi="Times New Roman" w:cs="Times New Roman"/>
-        </w:rPr>
-        <w:t>SocketPro</w:t>
-      </w:r>
-      <w:proofErr w:type="spellEnd"/>
-      <w:r>
-        <w:rPr>
-          <w:rFonts w:ascii="Times New Roman" w:hAnsi="Times New Roman" w:cs="Times New Roman"/>
-        </w:rPr>
-        <w:t xml:space="preserve"> development guide.pdf.</w:t>
+        <w:t>You should distribute system libraries inside the directory socketpro/bin into your system directory before running these sample applications.</w:t>
+      </w:r>
+      <w:r>
+        <w:rPr>
+          <w:rFonts w:ascii="Times New Roman" w:hAnsi="Times New Roman" w:cs="Times New Roman"/>
+        </w:rPr>
+        <w:t xml:space="preserve"> In regards to SocketPro communication framework, you may also refer to its development guide documentation at socketpro/doc/SocketPro development guide.pdf.</w:t>
       </w:r>
     </w:p>
     <w:p>
@@ -841,20 +515,12 @@
           <w:rFonts w:ascii="Times New Roman" w:hAnsi="Times New Roman" w:cs="Times New Roman"/>
         </w:rPr>
       </w:pPr>
-      <w:proofErr w:type="spellStart"/>
       <w:r>
         <w:rPr>
           <w:rFonts w:ascii="Times New Roman" w:hAnsi="Times New Roman" w:cs="Times New Roman"/>
         </w:rPr>
         <w:lastRenderedPageBreak/>
-        <w:t>SocketPro</w:t>
-      </w:r>
-      <w:proofErr w:type="spellEnd"/>
-      <w:r>
-        <w:rPr>
-          <w:rFonts w:ascii="Times New Roman" w:hAnsi="Times New Roman" w:cs="Times New Roman"/>
-        </w:rPr>
-        <w:t xml:space="preserve"> is written from bottom to support parallel computation by use of one or more pools of non-blocking sockets. Each of pools may be made of one or more threads, and each of threads hosts one or more non-blocking sockets at client side. To increase scalability, you can create one or more pools having multiple non-block sockets that are connected to different queue servers so that you can send messages for queuing in parallel style.  However, we just use one pool for demonstration clarity here. Further, the pool is only made of one thread and one socket for this sample at client side as shown in the below Figure 1.</w:t>
+        <w:t>SocketPro is written from bottom to support parallel computation by use of one or more pools of non-blocking sockets. Each of pools may be made of one or more threads, and each of threads hosts one or more non-blocking sockets at client side. To increase scalability, you can create one or more pools having multiple non-block sockets that are connected to different queue servers so that you can send messages for queuing in parallel style.  However, we just use one pool for demonstration clarity here. Further, the pool is only made of one thread and one socket for this sample at client side as shown in the below Figure 1.</w:t>
       </w:r>
     </w:p>
     <w:p>
@@ -922,27 +588,7 @@
           <w:shd w:val="clear" w:color="auto" w:fill="FFFFFF"/>
         </w:rPr>
         <w:lastRenderedPageBreak/>
-        <w:t xml:space="preserve">Figure 1: Main function for demonstration of use of </w:t>
-      </w:r>
-      <w:proofErr w:type="spellStart"/>
-      <w:r>
-        <w:rPr>
-          <w:rFonts w:ascii="Times New Roman" w:hAnsi="Times New Roman" w:cs="Times New Roman"/>
-          <w:i/>
-          <w:color w:val="222222"/>
-          <w:shd w:val="clear" w:color="auto" w:fill="FFFFFF"/>
-        </w:rPr>
-        <w:t>SocketPro</w:t>
-      </w:r>
-      <w:proofErr w:type="spellEnd"/>
-      <w:r>
-        <w:rPr>
-          <w:rFonts w:ascii="Times New Roman" w:hAnsi="Times New Roman" w:cs="Times New Roman"/>
-          <w:i/>
-          <w:color w:val="222222"/>
-          <w:shd w:val="clear" w:color="auto" w:fill="FFFFFF"/>
-        </w:rPr>
-        <w:t xml:space="preserve"> persistent message queue at client side</w:t>
+        <w:t>Figure 1: Main function for demonstration of use of SocketPro persistent message queue at client side</w:t>
       </w:r>
     </w:p>
     <w:p>
@@ -975,21 +621,7 @@
         <w:rPr>
           <w:rFonts w:ascii="Times New Roman" w:hAnsi="Times New Roman" w:cs="Times New Roman"/>
         </w:rPr>
-        <w:t xml:space="preserve"> for demonstration clarity by use of one instance of connection context. It is noted that you can create multiple pools within one client application if necessary. Afterwards, we get one asynchronous </w:t>
-      </w:r>
-      <w:proofErr w:type="spellStart"/>
-      <w:r>
-        <w:rPr>
-          <w:rFonts w:ascii="Times New Roman" w:hAnsi="Times New Roman" w:cs="Times New Roman"/>
-        </w:rPr>
-        <w:t>CAsyncQueue</w:t>
-      </w:r>
-      <w:proofErr w:type="spellEnd"/>
-      <w:r>
-        <w:rPr>
-          <w:rFonts w:ascii="Times New Roman" w:hAnsi="Times New Roman" w:cs="Times New Roman"/>
-        </w:rPr>
-        <w:t xml:space="preserve"> handler at line </w:t>
+        <w:t xml:space="preserve"> for demonstration clarity by use of one instance of connection context. It is noted that you can create multiple pools within one client application if necessary. Afterwards, we get one asynchronous CAsyncQueue handler at line </w:t>
       </w:r>
       <w:r>
         <w:rPr>
@@ -1054,7 +686,6 @@
         </w:rPr>
         <w:t xml:space="preserve"> </w:t>
       </w:r>
-      <w:proofErr w:type="spellStart"/>
       <w:r>
         <w:rPr>
           <w:rFonts w:ascii="Times New Roman" w:hAnsi="Times New Roman" w:cs="Times New Roman"/>
@@ -1063,7 +694,6 @@
         </w:rPr>
         <w:t>TestEnqueue</w:t>
       </w:r>
-      <w:proofErr w:type="spellEnd"/>
       <w:r>
         <w:rPr>
           <w:rFonts w:ascii="Times New Roman" w:hAnsi="Times New Roman" w:cs="Times New Roman"/>
@@ -1127,25 +757,7 @@
           <w:color w:val="222222"/>
           <w:shd w:val="clear" w:color="auto" w:fill="FFFFFF"/>
         </w:rPr>
-        <w:t xml:space="preserve">, </w:t>
-      </w:r>
-      <w:proofErr w:type="spellStart"/>
-      <w:r>
-        <w:rPr>
-          <w:rFonts w:ascii="Times New Roman" w:hAnsi="Times New Roman" w:cs="Times New Roman"/>
-          <w:color w:val="222222"/>
-          <w:shd w:val="clear" w:color="auto" w:fill="FFFFFF"/>
-        </w:rPr>
-        <w:t>SocketPro</w:t>
-      </w:r>
-      <w:proofErr w:type="spellEnd"/>
-      <w:r>
-        <w:rPr>
-          <w:rFonts w:ascii="Times New Roman" w:hAnsi="Times New Roman" w:cs="Times New Roman"/>
-          <w:color w:val="222222"/>
-          <w:shd w:val="clear" w:color="auto" w:fill="FFFFFF"/>
-        </w:rPr>
-        <w:t xml:space="preserve"> internal inline batching</w:t>
+        <w:t>, SocketPro internal inline batching</w:t>
       </w:r>
       <w:r>
         <w:rPr>
@@ -1193,25 +805,7 @@
           <w:color w:val="222222"/>
           <w:shd w:val="clear" w:color="auto" w:fill="FFFFFF"/>
         </w:rPr>
-        <w:t xml:space="preserve">. This is a way to improve message </w:t>
-      </w:r>
-      <w:proofErr w:type="spellStart"/>
-      <w:r>
-        <w:rPr>
-          <w:rFonts w:ascii="Times New Roman" w:hAnsi="Times New Roman" w:cs="Times New Roman"/>
-          <w:color w:val="222222"/>
-          <w:shd w:val="clear" w:color="auto" w:fill="FFFFFF"/>
-        </w:rPr>
-        <w:t>en</w:t>
-      </w:r>
-      <w:proofErr w:type="spellEnd"/>
-      <w:r>
-        <w:rPr>
-          <w:rFonts w:ascii="Times New Roman" w:hAnsi="Times New Roman" w:cs="Times New Roman"/>
-          <w:color w:val="222222"/>
-          <w:shd w:val="clear" w:color="auto" w:fill="FFFFFF"/>
-        </w:rPr>
-        <w:t>-queue performance, but it also increases latency because it requires a time interval</w:t>
+        <w:t>. This is a way to improve message en-queue performance, but it also increases latency because it requires a time interval</w:t>
       </w:r>
       <w:r>
         <w:rPr>
@@ -1250,43 +844,7 @@
           <w:color w:val="222222"/>
           <w:shd w:val="clear" w:color="auto" w:fill="FFFFFF"/>
         </w:rPr>
-        <w:t xml:space="preserve"> recommended with </w:t>
-      </w:r>
-      <w:proofErr w:type="spellStart"/>
-      <w:r>
-        <w:rPr>
-          <w:rFonts w:ascii="Times New Roman" w:hAnsi="Times New Roman" w:cs="Times New Roman"/>
-          <w:color w:val="222222"/>
-          <w:shd w:val="clear" w:color="auto" w:fill="FFFFFF"/>
-        </w:rPr>
-        <w:t>SocketPro</w:t>
-      </w:r>
-      <w:proofErr w:type="spellEnd"/>
-      <w:r>
-        <w:rPr>
-          <w:rFonts w:ascii="Times New Roman" w:hAnsi="Times New Roman" w:cs="Times New Roman"/>
-          <w:color w:val="222222"/>
-          <w:shd w:val="clear" w:color="auto" w:fill="FFFFFF"/>
-        </w:rPr>
-        <w:t xml:space="preserve"> </w:t>
-      </w:r>
-      <w:proofErr w:type="gramStart"/>
-      <w:r>
-        <w:rPr>
-          <w:rFonts w:ascii="Times New Roman" w:hAnsi="Times New Roman" w:cs="Times New Roman"/>
-          <w:color w:val="222222"/>
-          <w:shd w:val="clear" w:color="auto" w:fill="FFFFFF"/>
-        </w:rPr>
-        <w:t>as long as</w:t>
-      </w:r>
-      <w:proofErr w:type="gramEnd"/>
-      <w:r>
-        <w:rPr>
-          <w:rFonts w:ascii="Times New Roman" w:hAnsi="Times New Roman" w:cs="Times New Roman"/>
-          <w:color w:val="222222"/>
-          <w:shd w:val="clear" w:color="auto" w:fill="FFFFFF"/>
-        </w:rPr>
-        <w:t xml:space="preserve"> either performance of streaming message queues meets your needs or message sizes are not very small.</w:t>
+        <w:t xml:space="preserve"> recommended with SocketPro as long as either performance of streaming message queues meets your needs or message sizes are not very small.</w:t>
       </w:r>
     </w:p>
     <w:p>
@@ -1313,45 +871,8 @@
           <w:color w:val="222222"/>
           <w:shd w:val="clear" w:color="auto" w:fill="FFFFFF"/>
         </w:rPr>
-        <w:t xml:space="preserve"> </w:t>
-      </w:r>
-      <w:proofErr w:type="spellStart"/>
-      <w:r>
-        <w:rPr>
-          <w:rFonts w:ascii="Times New Roman" w:hAnsi="Times New Roman" w:cs="Times New Roman"/>
-          <w:color w:val="222222"/>
-          <w:shd w:val="clear" w:color="auto" w:fill="FFFFFF"/>
-        </w:rPr>
-        <w:t>SocketPro</w:t>
-      </w:r>
-      <w:proofErr w:type="spellEnd"/>
-      <w:r>
-        <w:rPr>
-          <w:rFonts w:ascii="Times New Roman" w:hAnsi="Times New Roman" w:cs="Times New Roman"/>
-          <w:color w:val="222222"/>
-          <w:shd w:val="clear" w:color="auto" w:fill="FFFFFF"/>
-        </w:rPr>
-        <w:t xml:space="preserve"> persistent message queue supports saving messages in transaction style. To use this feature, you </w:t>
-      </w:r>
-      <w:proofErr w:type="gramStart"/>
-      <w:r>
-        <w:rPr>
-          <w:rFonts w:ascii="Times New Roman" w:hAnsi="Times New Roman" w:cs="Times New Roman"/>
-          <w:color w:val="222222"/>
-          <w:shd w:val="clear" w:color="auto" w:fill="FFFFFF"/>
-        </w:rPr>
-        <w:t>have to</w:t>
-      </w:r>
-      <w:proofErr w:type="gramEnd"/>
-      <w:r>
-        <w:rPr>
-          <w:rFonts w:ascii="Times New Roman" w:hAnsi="Times New Roman" w:cs="Times New Roman"/>
-          <w:color w:val="222222"/>
-          <w:shd w:val="clear" w:color="auto" w:fill="FFFFFF"/>
-        </w:rPr>
-        <w:t xml:space="preserve"> call the methods </w:t>
-      </w:r>
-      <w:proofErr w:type="spellStart"/>
+        <w:t xml:space="preserve"> SocketPro persistent message queue supports saving messages in transaction style. To use this feature, you have to call the methods </w:t>
+      </w:r>
       <w:r>
         <w:rPr>
           <w:rFonts w:ascii="Times New Roman" w:hAnsi="Times New Roman" w:cs="Times New Roman"/>
@@ -1361,7 +882,6 @@
         </w:rPr>
         <w:t>StartQueueTrans</w:t>
       </w:r>
-      <w:proofErr w:type="spellEnd"/>
       <w:r>
         <w:rPr>
           <w:rFonts w:ascii="Times New Roman" w:hAnsi="Times New Roman" w:cs="Times New Roman"/>
@@ -1370,7 +890,6 @@
         </w:rPr>
         <w:t xml:space="preserve"> and </w:t>
       </w:r>
-      <w:proofErr w:type="spellStart"/>
       <w:r>
         <w:rPr>
           <w:rFonts w:ascii="Times New Roman" w:hAnsi="Times New Roman" w:cs="Times New Roman"/>
@@ -1380,7 +899,6 @@
         </w:rPr>
         <w:t>EndQueueTrans</w:t>
       </w:r>
-      <w:proofErr w:type="spellEnd"/>
       <w:r>
         <w:rPr>
           <w:rFonts w:ascii="Times New Roman" w:hAnsi="Times New Roman" w:cs="Times New Roman"/>
@@ -1522,7 +1040,6 @@
         </w:rPr>
         <w:t xml:space="preserve">We’ll elaborate it more at the section </w:t>
       </w:r>
-      <w:proofErr w:type="spellStart"/>
       <w:r>
         <w:rPr>
           <w:rFonts w:ascii="Times New Roman" w:hAnsi="Times New Roman" w:cs="Times New Roman"/>
@@ -1533,7 +1050,6 @@
         </w:rPr>
         <w:t>TestDequeue</w:t>
       </w:r>
-      <w:proofErr w:type="spellEnd"/>
       <w:r>
         <w:rPr>
           <w:rFonts w:ascii="Times New Roman" w:hAnsi="Times New Roman" w:cs="Times New Roman"/>
@@ -1548,25 +1064,7 @@
           <w:color w:val="222222"/>
           <w:shd w:val="clear" w:color="auto" w:fill="FFFFFF"/>
         </w:rPr>
-        <w:t xml:space="preserve">It is noted that one </w:t>
-      </w:r>
-      <w:proofErr w:type="spellStart"/>
-      <w:r>
-        <w:rPr>
-          <w:rFonts w:ascii="Times New Roman" w:hAnsi="Times New Roman" w:cs="Times New Roman"/>
-          <w:color w:val="222222"/>
-          <w:shd w:val="clear" w:color="auto" w:fill="FFFFFF"/>
-        </w:rPr>
-        <w:t>SocketPro</w:t>
-      </w:r>
-      <w:proofErr w:type="spellEnd"/>
-      <w:r>
-        <w:rPr>
-          <w:rFonts w:ascii="Times New Roman" w:hAnsi="Times New Roman" w:cs="Times New Roman"/>
-          <w:color w:val="222222"/>
-          <w:shd w:val="clear" w:color="auto" w:fill="FFFFFF"/>
-        </w:rPr>
-        <w:t xml:space="preserve"> queue supports </w:t>
+        <w:t xml:space="preserve">It is noted that one SocketPro queue supports </w:t>
       </w:r>
       <w:r>
         <w:rPr>
@@ -1665,43 +1163,7 @@
           <w:color w:val="222222"/>
           <w:shd w:val="clear" w:color="auto" w:fill="FFFFFF"/>
         </w:rPr>
-        <w:t xml:space="preserve"> A client </w:t>
-      </w:r>
-      <w:proofErr w:type="gramStart"/>
-      <w:r>
-        <w:rPr>
-          <w:rFonts w:ascii="Times New Roman" w:hAnsi="Times New Roman" w:cs="Times New Roman"/>
-          <w:color w:val="222222"/>
-          <w:shd w:val="clear" w:color="auto" w:fill="FFFFFF"/>
-        </w:rPr>
-        <w:t>is able to</w:t>
-      </w:r>
-      <w:proofErr w:type="gramEnd"/>
-      <w:r>
-        <w:rPr>
-          <w:rFonts w:ascii="Times New Roman" w:hAnsi="Times New Roman" w:cs="Times New Roman"/>
-          <w:color w:val="222222"/>
-          <w:shd w:val="clear" w:color="auto" w:fill="FFFFFF"/>
-        </w:rPr>
-        <w:t xml:space="preserve"> create a pool that has multiple sockets connected to different server queue machines. A client </w:t>
-      </w:r>
-      <w:proofErr w:type="gramStart"/>
-      <w:r>
-        <w:rPr>
-          <w:rFonts w:ascii="Times New Roman" w:hAnsi="Times New Roman" w:cs="Times New Roman"/>
-          <w:color w:val="222222"/>
-          <w:shd w:val="clear" w:color="auto" w:fill="FFFFFF"/>
-        </w:rPr>
-        <w:t>is able to</w:t>
-      </w:r>
-      <w:proofErr w:type="gramEnd"/>
-      <w:r>
-        <w:rPr>
-          <w:rFonts w:ascii="Times New Roman" w:hAnsi="Times New Roman" w:cs="Times New Roman"/>
-          <w:color w:val="222222"/>
-          <w:shd w:val="clear" w:color="auto" w:fill="FFFFFF"/>
-        </w:rPr>
-        <w:t xml:space="preserve"> use the pool method </w:t>
+        <w:t xml:space="preserve"> A client is able to create a pool that has multiple sockets connected to different server queue machines. A client is able to use the pool method </w:t>
       </w:r>
       <w:r>
         <w:rPr>
@@ -1720,7 +1182,6 @@
         </w:rPr>
         <w:t xml:space="preserve"> or </w:t>
       </w:r>
-      <w:proofErr w:type="spellStart"/>
       <w:r>
         <w:rPr>
           <w:rFonts w:ascii="Times New Roman" w:hAnsi="Times New Roman" w:cs="Times New Roman"/>
@@ -1730,7 +1191,6 @@
         </w:rPr>
         <w:t>SeekByQueue</w:t>
       </w:r>
-      <w:proofErr w:type="spellEnd"/>
       <w:r>
         <w:rPr>
           <w:rFonts w:ascii="Times New Roman" w:hAnsi="Times New Roman" w:cs="Times New Roman"/>
@@ -1893,25 +1353,7 @@
           <w:color w:val="222222"/>
           <w:shd w:val="clear" w:color="auto" w:fill="FFFFFF"/>
         </w:rPr>
-        <w:t xml:space="preserve"> with </w:t>
-      </w:r>
-      <w:proofErr w:type="spellStart"/>
-      <w:r>
-        <w:rPr>
-          <w:rFonts w:ascii="Times New Roman" w:hAnsi="Times New Roman" w:cs="Times New Roman"/>
-          <w:color w:val="222222"/>
-          <w:shd w:val="clear" w:color="auto" w:fill="FFFFFF"/>
-        </w:rPr>
-        <w:t>SocketPro</w:t>
-      </w:r>
-      <w:proofErr w:type="spellEnd"/>
-      <w:r>
-        <w:rPr>
-          <w:rFonts w:ascii="Times New Roman" w:hAnsi="Times New Roman" w:cs="Times New Roman"/>
-          <w:color w:val="222222"/>
-          <w:shd w:val="clear" w:color="auto" w:fill="FFFFFF"/>
-        </w:rPr>
-        <w:t xml:space="preserve"> easily</w:t>
+        <w:t xml:space="preserve"> with SocketPro easily</w:t>
       </w:r>
       <w:r>
         <w:rPr>
@@ -1951,25 +1393,7 @@
           <w:color w:val="222222"/>
           <w:shd w:val="clear" w:color="auto" w:fill="FFFFFF"/>
         </w:rPr>
-        <w:t xml:space="preserve"> down, </w:t>
-      </w:r>
-      <w:proofErr w:type="spellStart"/>
-      <w:r>
-        <w:rPr>
-          <w:rFonts w:ascii="Times New Roman" w:hAnsi="Times New Roman" w:cs="Times New Roman"/>
-          <w:color w:val="222222"/>
-          <w:shd w:val="clear" w:color="auto" w:fill="FFFFFF"/>
-        </w:rPr>
-        <w:t>SocketPro</w:t>
-      </w:r>
-      <w:proofErr w:type="spellEnd"/>
-      <w:r>
-        <w:rPr>
-          <w:rFonts w:ascii="Times New Roman" w:hAnsi="Times New Roman" w:cs="Times New Roman"/>
-          <w:color w:val="222222"/>
-          <w:shd w:val="clear" w:color="auto" w:fill="FFFFFF"/>
-        </w:rPr>
-        <w:t xml:space="preserve"> can resend messages that are backed up in </w:t>
+        <w:t xml:space="preserve"> down, SocketPro can resend messages that are backed up in </w:t>
       </w:r>
       <w:r>
         <w:rPr>
@@ -2053,25 +1477,7 @@
           <w:color w:val="222222"/>
           <w:shd w:val="clear" w:color="auto" w:fill="FFFFFF"/>
         </w:rPr>
-        <w:t xml:space="preserve"> </w:t>
-      </w:r>
-      <w:proofErr w:type="spellStart"/>
-      <w:r>
-        <w:rPr>
-          <w:rFonts w:ascii="Times New Roman" w:hAnsi="Times New Roman" w:cs="Times New Roman"/>
-          <w:color w:val="222222"/>
-          <w:shd w:val="clear" w:color="auto" w:fill="FFFFFF"/>
-        </w:rPr>
-        <w:t>SocketPro</w:t>
-      </w:r>
-      <w:proofErr w:type="spellEnd"/>
-      <w:r>
-        <w:rPr>
-          <w:rFonts w:ascii="Times New Roman" w:hAnsi="Times New Roman" w:cs="Times New Roman"/>
-          <w:color w:val="222222"/>
-          <w:shd w:val="clear" w:color="auto" w:fill="FFFFFF"/>
-        </w:rPr>
-        <w:t xml:space="preserve"> persi</w:t>
+        <w:t xml:space="preserve"> SocketPro persi</w:t>
       </w:r>
       <w:r>
         <w:rPr>
@@ -2149,7 +1555,6 @@
           <w:shd w:val="clear" w:color="auto" w:fill="FFFFFF"/>
         </w:rPr>
       </w:pPr>
-      <w:proofErr w:type="spellStart"/>
       <w:r>
         <w:rPr>
           <w:rFonts w:ascii="Times New Roman" w:hAnsi="Times New Roman" w:cs="Times New Roman"/>
@@ -2161,7 +1566,6 @@
         </w:rPr>
         <w:t>TestEnqueue</w:t>
       </w:r>
-      <w:proofErr w:type="spellEnd"/>
     </w:p>
     <w:p>
       <w:pPr>
@@ -2186,25 +1590,7 @@
           <w:color w:val="222222"/>
           <w:shd w:val="clear" w:color="auto" w:fill="FFFFFF"/>
         </w:rPr>
-        <w:t xml:space="preserve">, an example for </w:t>
-      </w:r>
-      <w:proofErr w:type="spellStart"/>
-      <w:r>
-        <w:rPr>
-          <w:rFonts w:ascii="Times New Roman" w:hAnsi="Times New Roman" w:cs="Times New Roman"/>
-          <w:color w:val="222222"/>
-          <w:shd w:val="clear" w:color="auto" w:fill="FFFFFF"/>
-        </w:rPr>
-        <w:t>en</w:t>
-      </w:r>
-      <w:proofErr w:type="spellEnd"/>
-      <w:r>
-        <w:rPr>
-          <w:rFonts w:ascii="Times New Roman" w:hAnsi="Times New Roman" w:cs="Times New Roman"/>
-          <w:color w:val="222222"/>
-          <w:shd w:val="clear" w:color="auto" w:fill="FFFFFF"/>
-        </w:rPr>
-        <w:t>-queuing messages,</w:t>
+        <w:t>, an example for en-queuing messages,</w:t>
       </w:r>
       <w:r>
         <w:rPr>
@@ -2325,61 +1711,7 @@
           <w:color w:val="222222"/>
           <w:shd w:val="clear" w:color="auto" w:fill="FFFFFF"/>
         </w:rPr>
-        <w:t xml:space="preserve"> You can see that it is </w:t>
-      </w:r>
-      <w:proofErr w:type="gramStart"/>
-      <w:r>
-        <w:rPr>
-          <w:rFonts w:ascii="Times New Roman" w:hAnsi="Times New Roman" w:cs="Times New Roman"/>
-          <w:color w:val="222222"/>
-          <w:shd w:val="clear" w:color="auto" w:fill="FFFFFF"/>
-        </w:rPr>
-        <w:t>really easy</w:t>
-      </w:r>
-      <w:proofErr w:type="gramEnd"/>
-      <w:r>
-        <w:rPr>
-          <w:rFonts w:ascii="Times New Roman" w:hAnsi="Times New Roman" w:cs="Times New Roman"/>
-          <w:color w:val="222222"/>
-          <w:shd w:val="clear" w:color="auto" w:fill="FFFFFF"/>
-        </w:rPr>
-        <w:t xml:space="preserve"> to </w:t>
-      </w:r>
-      <w:proofErr w:type="spellStart"/>
-      <w:r>
-        <w:rPr>
-          <w:rFonts w:ascii="Times New Roman" w:hAnsi="Times New Roman" w:cs="Times New Roman"/>
-          <w:color w:val="222222"/>
-          <w:shd w:val="clear" w:color="auto" w:fill="FFFFFF"/>
-        </w:rPr>
-        <w:t>en</w:t>
-      </w:r>
-      <w:proofErr w:type="spellEnd"/>
-      <w:r>
-        <w:rPr>
-          <w:rFonts w:ascii="Times New Roman" w:hAnsi="Times New Roman" w:cs="Times New Roman"/>
-          <w:color w:val="222222"/>
-          <w:shd w:val="clear" w:color="auto" w:fill="FFFFFF"/>
-        </w:rPr>
-        <w:t xml:space="preserve">-queue messages with </w:t>
-      </w:r>
-      <w:proofErr w:type="spellStart"/>
-      <w:r>
-        <w:rPr>
-          <w:rFonts w:ascii="Times New Roman" w:hAnsi="Times New Roman" w:cs="Times New Roman"/>
-          <w:color w:val="222222"/>
-          <w:shd w:val="clear" w:color="auto" w:fill="FFFFFF"/>
-        </w:rPr>
-        <w:t>SocketPro</w:t>
-      </w:r>
-      <w:proofErr w:type="spellEnd"/>
-      <w:r>
-        <w:rPr>
-          <w:rFonts w:ascii="Times New Roman" w:hAnsi="Times New Roman" w:cs="Times New Roman"/>
-          <w:color w:val="222222"/>
-          <w:shd w:val="clear" w:color="auto" w:fill="FFFFFF"/>
-        </w:rPr>
-        <w:t>.</w:t>
+        <w:t xml:space="preserve"> You can see that it is really easy to en-queue messages with SocketPro.</w:t>
       </w:r>
     </w:p>
     <w:p>
@@ -2393,7 +1725,6 @@
           <w:shd w:val="clear" w:color="auto" w:fill="FFFFFF"/>
         </w:rPr>
       </w:pPr>
-      <w:proofErr w:type="spellStart"/>
       <w:r>
         <w:rPr>
           <w:rFonts w:ascii="Times New Roman" w:hAnsi="Times New Roman" w:cs="Times New Roman"/>
@@ -2405,7 +1736,6 @@
         </w:rPr>
         <w:t>TestDequeue</w:t>
       </w:r>
-      <w:proofErr w:type="spellEnd"/>
     </w:p>
     <w:p>
       <w:pPr>
@@ -2660,25 +1990,7 @@
           <w:color w:val="222222"/>
           <w:shd w:val="clear" w:color="auto" w:fill="FFFFFF"/>
         </w:rPr>
-        <w:t xml:space="preserve"> one or two times more so that it can increase de-queuing throughput or performance because </w:t>
-      </w:r>
-      <w:proofErr w:type="gramStart"/>
-      <w:r>
-        <w:rPr>
-          <w:rFonts w:ascii="Times New Roman" w:hAnsi="Times New Roman" w:cs="Times New Roman"/>
-          <w:color w:val="222222"/>
-          <w:shd w:val="clear" w:color="auto" w:fill="FFFFFF"/>
-        </w:rPr>
-        <w:t>client side</w:t>
-      </w:r>
-      <w:proofErr w:type="gramEnd"/>
-      <w:r>
-        <w:rPr>
-          <w:rFonts w:ascii="Times New Roman" w:hAnsi="Times New Roman" w:cs="Times New Roman"/>
-          <w:color w:val="222222"/>
-          <w:shd w:val="clear" w:color="auto" w:fill="FFFFFF"/>
-        </w:rPr>
-        <w:t xml:space="preserve"> message parsing and server message reading can have better concurrency in processing.</w:t>
+        <w:t xml:space="preserve"> one or two times more so that it can increase de-queuing throughput or performance because client side message parsing and server message reading can have better concurrency in processing.</w:t>
       </w:r>
     </w:p>
     <w:p>
@@ -2719,8 +2031,40 @@
           <w:shd w:val="clear" w:color="auto" w:fill="FFFFFF"/>
         </w:rPr>
         <w:tab/>
-      </w:r>
-      <w:proofErr w:type="spellStart"/>
+        <w:t xml:space="preserve">SocketPro is written from beginning to support streaming requests by use of non-block sockets and inner algorithms for the best network and code efficiency. </w:t>
+      </w:r>
+      <w:r>
+        <w:rPr>
+          <w:rFonts w:ascii="Times New Roman" w:hAnsi="Times New Roman" w:cs="Times New Roman"/>
+          <w:color w:val="222222"/>
+          <w:shd w:val="clear" w:color="auto" w:fill="FFFFFF"/>
+        </w:rPr>
+        <w:t>The performance study samples</w:t>
+      </w:r>
+      <w:r>
+        <w:rPr>
+          <w:rFonts w:ascii="Times New Roman" w:hAnsi="Times New Roman" w:cs="Times New Roman"/>
+          <w:color w:val="222222"/>
+          <w:shd w:val="clear" w:color="auto" w:fill="FFFFFF"/>
+        </w:rPr>
+        <w:t>, which are written from C++, Java and C#,</w:t>
+      </w:r>
+      <w:r>
+        <w:rPr>
+          <w:rFonts w:ascii="Times New Roman" w:hAnsi="Times New Roman" w:cs="Times New Roman"/>
+          <w:color w:val="222222"/>
+          <w:shd w:val="clear" w:color="auto" w:fill="FFFFFF"/>
+        </w:rPr>
+        <w:t xml:space="preserve"> are located at the directory socketpro/samples/qperf.</w:t>
+      </w:r>
+      <w:r>
+        <w:rPr>
+          <w:rFonts w:ascii="Times New Roman" w:hAnsi="Times New Roman" w:cs="Times New Roman"/>
+          <w:color w:val="222222"/>
+          <w:shd w:val="clear" w:color="auto" w:fill="FFFFFF"/>
+        </w:rPr>
+        <w:t xml:space="preserve"> In addition, we also compared </w:t>
+      </w:r>
       <w:r>
         <w:rPr>
           <w:rFonts w:ascii="Times New Roman" w:hAnsi="Times New Roman" w:cs="Times New Roman"/>
@@ -2729,93 +2073,6 @@
         </w:rPr>
         <w:t>SocketPro</w:t>
       </w:r>
-      <w:proofErr w:type="spellEnd"/>
-      <w:r>
-        <w:rPr>
-          <w:rFonts w:ascii="Times New Roman" w:hAnsi="Times New Roman" w:cs="Times New Roman"/>
-          <w:color w:val="222222"/>
-          <w:shd w:val="clear" w:color="auto" w:fill="FFFFFF"/>
-        </w:rPr>
-        <w:t xml:space="preserve"> is written from beginning to support streaming requests by use of non-block sockets and inner algorithms for the best network and code efficiency. </w:t>
-      </w:r>
-      <w:r>
-        <w:rPr>
-          <w:rFonts w:ascii="Times New Roman" w:hAnsi="Times New Roman" w:cs="Times New Roman"/>
-          <w:color w:val="222222"/>
-          <w:shd w:val="clear" w:color="auto" w:fill="FFFFFF"/>
-        </w:rPr>
-        <w:t>The performance study samples</w:t>
-      </w:r>
-      <w:r>
-        <w:rPr>
-          <w:rFonts w:ascii="Times New Roman" w:hAnsi="Times New Roman" w:cs="Times New Roman"/>
-          <w:color w:val="222222"/>
-          <w:shd w:val="clear" w:color="auto" w:fill="FFFFFF"/>
-        </w:rPr>
-        <w:t>, which are written from C++, Java and C#,</w:t>
-      </w:r>
-      <w:r>
-        <w:rPr>
-          <w:rFonts w:ascii="Times New Roman" w:hAnsi="Times New Roman" w:cs="Times New Roman"/>
-          <w:color w:val="222222"/>
-          <w:shd w:val="clear" w:color="auto" w:fill="FFFFFF"/>
-        </w:rPr>
-        <w:t xml:space="preserve"> are located at the directory </w:t>
-      </w:r>
-      <w:proofErr w:type="spellStart"/>
-      <w:r>
-        <w:rPr>
-          <w:rFonts w:ascii="Times New Roman" w:hAnsi="Times New Roman" w:cs="Times New Roman"/>
-          <w:color w:val="222222"/>
-          <w:shd w:val="clear" w:color="auto" w:fill="FFFFFF"/>
-        </w:rPr>
-        <w:t>socketpro</w:t>
-      </w:r>
-      <w:proofErr w:type="spellEnd"/>
-      <w:r>
-        <w:rPr>
-          <w:rFonts w:ascii="Times New Roman" w:hAnsi="Times New Roman" w:cs="Times New Roman"/>
-          <w:color w:val="222222"/>
-          <w:shd w:val="clear" w:color="auto" w:fill="FFFFFF"/>
-        </w:rPr>
-        <w:t>/samples/</w:t>
-      </w:r>
-      <w:proofErr w:type="spellStart"/>
-      <w:r>
-        <w:rPr>
-          <w:rFonts w:ascii="Times New Roman" w:hAnsi="Times New Roman" w:cs="Times New Roman"/>
-          <w:color w:val="222222"/>
-          <w:shd w:val="clear" w:color="auto" w:fill="FFFFFF"/>
-        </w:rPr>
-        <w:t>qperf</w:t>
-      </w:r>
-      <w:proofErr w:type="spellEnd"/>
-      <w:r>
-        <w:rPr>
-          <w:rFonts w:ascii="Times New Roman" w:hAnsi="Times New Roman" w:cs="Times New Roman"/>
-          <w:color w:val="222222"/>
-          <w:shd w:val="clear" w:color="auto" w:fill="FFFFFF"/>
-        </w:rPr>
-        <w:t>.</w:t>
-      </w:r>
-      <w:r>
-        <w:rPr>
-          <w:rFonts w:ascii="Times New Roman" w:hAnsi="Times New Roman" w:cs="Times New Roman"/>
-          <w:color w:val="222222"/>
-          <w:shd w:val="clear" w:color="auto" w:fill="FFFFFF"/>
-        </w:rPr>
-        <w:t xml:space="preserve"> In addition, we also compared </w:t>
-      </w:r>
-      <w:proofErr w:type="spellStart"/>
-      <w:r>
-        <w:rPr>
-          <w:rFonts w:ascii="Times New Roman" w:hAnsi="Times New Roman" w:cs="Times New Roman"/>
-          <w:color w:val="222222"/>
-          <w:shd w:val="clear" w:color="auto" w:fill="FFFFFF"/>
-        </w:rPr>
-        <w:t>SocketPro</w:t>
-      </w:r>
-      <w:proofErr w:type="spellEnd"/>
       <w:r>
         <w:rPr>
           <w:rFonts w:ascii="Times New Roman" w:hAnsi="Times New Roman" w:cs="Times New Roman"/>
@@ -2910,25 +2167,7 @@
           <w:shd w:val="clear" w:color="auto" w:fill="FFFFFF"/>
         </w:rPr>
         <w:tab/>
-        <w:t xml:space="preserve">Our results show that </w:t>
-      </w:r>
-      <w:proofErr w:type="spellStart"/>
-      <w:r>
-        <w:rPr>
-          <w:rFonts w:ascii="Times New Roman" w:hAnsi="Times New Roman" w:cs="Times New Roman"/>
-          <w:color w:val="222222"/>
-          <w:shd w:val="clear" w:color="auto" w:fill="FFFFFF"/>
-        </w:rPr>
-        <w:t>SocketPro</w:t>
-      </w:r>
-      <w:proofErr w:type="spellEnd"/>
-      <w:r>
-        <w:rPr>
-          <w:rFonts w:ascii="Times New Roman" w:hAnsi="Times New Roman" w:cs="Times New Roman"/>
-          <w:color w:val="222222"/>
-          <w:shd w:val="clear" w:color="auto" w:fill="FFFFFF"/>
-        </w:rPr>
-        <w:t xml:space="preserve"> queue is significantly faster than </w:t>
+        <w:t xml:space="preserve">Our results show that SocketPro queue is significantly faster than </w:t>
       </w:r>
       <w:r>
         <w:rPr>
@@ -2968,25 +2207,7 @@
           <w:color w:val="222222"/>
           <w:shd w:val="clear" w:color="auto" w:fill="FFFFFF"/>
         </w:rPr>
-        <w:t xml:space="preserve"> For clarity, this short article focuses on performance comparison of </w:t>
-      </w:r>
-      <w:proofErr w:type="spellStart"/>
-      <w:r>
-        <w:rPr>
-          <w:rFonts w:ascii="Times New Roman" w:hAnsi="Times New Roman" w:cs="Times New Roman"/>
-          <w:color w:val="222222"/>
-          <w:shd w:val="clear" w:color="auto" w:fill="FFFFFF"/>
-        </w:rPr>
-        <w:t>SocketPro</w:t>
-      </w:r>
-      <w:proofErr w:type="spellEnd"/>
-      <w:r>
-        <w:rPr>
-          <w:rFonts w:ascii="Times New Roman" w:hAnsi="Times New Roman" w:cs="Times New Roman"/>
-          <w:color w:val="222222"/>
-          <w:shd w:val="clear" w:color="auto" w:fill="FFFFFF"/>
-        </w:rPr>
-        <w:t xml:space="preserve"> queue with Kafka only.</w:t>
+        <w:t xml:space="preserve"> For clarity, this short article focuses on performance comparison of SocketPro queue with Kafka only.</w:t>
       </w:r>
     </w:p>
     <w:p>
@@ -3009,25 +2230,7 @@
           <w:color w:val="222222"/>
           <w:shd w:val="clear" w:color="auto" w:fill="FFFFFF"/>
         </w:rPr>
-        <w:t xml:space="preserve">It is the most important to compare </w:t>
-      </w:r>
-      <w:proofErr w:type="spellStart"/>
-      <w:r>
-        <w:rPr>
-          <w:rFonts w:ascii="Times New Roman" w:hAnsi="Times New Roman" w:cs="Times New Roman"/>
-          <w:color w:val="222222"/>
-          <w:shd w:val="clear" w:color="auto" w:fill="FFFFFF"/>
-        </w:rPr>
-        <w:t>SocketPro</w:t>
-      </w:r>
-      <w:proofErr w:type="spellEnd"/>
-      <w:r>
-        <w:rPr>
-          <w:rFonts w:ascii="Times New Roman" w:hAnsi="Times New Roman" w:cs="Times New Roman"/>
-          <w:color w:val="222222"/>
-          <w:shd w:val="clear" w:color="auto" w:fill="FFFFFF"/>
-        </w:rPr>
-        <w:t xml:space="preserve"> queue with Kafka on local area network </w:t>
+        <w:t xml:space="preserve">It is the most important to compare SocketPro queue with Kafka on local area network </w:t>
       </w:r>
       <w:r>
         <w:rPr>
@@ -3091,55 +2294,15 @@
         <w:rPr>
           <w:rFonts w:ascii="Times New Roman" w:hAnsi="Times New Roman" w:cs="Times New Roman"/>
         </w:rPr>
-        <w:t xml:space="preserve"> is located at the directory</w:t>
-      </w:r>
-      <w:proofErr w:type="gramStart"/>
-      <w:r>
-        <w:rPr>
-          <w:rFonts w:ascii="Times New Roman" w:hAnsi="Times New Roman" w:cs="Times New Roman"/>
-        </w:rPr>
-        <w:t xml:space="preserve"> </w:t>
+        <w:t xml:space="preserve"> is located at the directory </w:t>
       </w:r>
       <w:r>
         <w:rPr>
           <w:rFonts w:ascii="Times New Roman" w:hAnsi="Times New Roman" w:cs="Times New Roman"/>
           <w:i/>
         </w:rPr>
-        <w:t>..</w:t>
-      </w:r>
-      <w:proofErr w:type="gramEnd"/>
-      <w:r>
-        <w:rPr>
-          <w:rFonts w:ascii="Times New Roman" w:hAnsi="Times New Roman" w:cs="Times New Roman"/>
-          <w:i/>
-        </w:rPr>
-        <w:t>/</w:t>
-      </w:r>
-      <w:proofErr w:type="spellStart"/>
-      <w:r>
-        <w:rPr>
-          <w:rFonts w:ascii="Times New Roman" w:hAnsi="Times New Roman" w:cs="Times New Roman"/>
-          <w:i/>
-        </w:rPr>
-        <w:t>socketpro</w:t>
-      </w:r>
-      <w:proofErr w:type="spellEnd"/>
-      <w:r>
-        <w:rPr>
-          <w:rFonts w:ascii="Times New Roman" w:hAnsi="Times New Roman" w:cs="Times New Roman"/>
-          <w:i/>
-        </w:rPr>
-        <w:t>/samples/</w:t>
-      </w:r>
-      <w:proofErr w:type="spellStart"/>
-      <w:r>
-        <w:rPr>
-          <w:rFonts w:ascii="Times New Roman" w:hAnsi="Times New Roman" w:cs="Times New Roman"/>
-          <w:i/>
-        </w:rPr>
-        <w:t>qperf</w:t>
-      </w:r>
-      <w:proofErr w:type="spellEnd"/>
+        <w:t>../socketpro/samples/qperf</w:t>
+      </w:r>
       <w:r>
         <w:rPr>
           <w:rFonts w:ascii="Times New Roman" w:hAnsi="Times New Roman" w:cs="Times New Roman"/>
@@ -3150,21 +2313,7 @@
         <w:rPr>
           <w:rFonts w:ascii="Times New Roman" w:hAnsi="Times New Roman" w:cs="Times New Roman"/>
         </w:rPr>
-        <w:t xml:space="preserve"> </w:t>
-      </w:r>
-      <w:proofErr w:type="spellStart"/>
-      <w:r>
-        <w:rPr>
-          <w:rFonts w:ascii="Times New Roman" w:hAnsi="Times New Roman" w:cs="Times New Roman"/>
-        </w:rPr>
-        <w:t>SocketPro</w:t>
-      </w:r>
-      <w:proofErr w:type="spellEnd"/>
-      <w:r>
-        <w:rPr>
-          <w:rFonts w:ascii="Times New Roman" w:hAnsi="Times New Roman" w:cs="Times New Roman"/>
-        </w:rPr>
-        <w:t xml:space="preserve"> queue supports message enqueuing in real-time streaming style by </w:t>
+        <w:t xml:space="preserve"> SocketPro queue supports message enqueuing in real-time streaming style by </w:t>
       </w:r>
       <w:r>
         <w:rPr>
@@ -3196,25 +2345,7 @@
           <w:color w:val="222222"/>
           <w:shd w:val="clear" w:color="auto" w:fill="FFFFFF"/>
         </w:rPr>
-        <w:t xml:space="preserve"> Further, </w:t>
-      </w:r>
-      <w:proofErr w:type="spellStart"/>
-      <w:r>
-        <w:rPr>
-          <w:rFonts w:ascii="Times New Roman" w:hAnsi="Times New Roman" w:cs="Times New Roman"/>
-          <w:color w:val="222222"/>
-          <w:shd w:val="clear" w:color="auto" w:fill="FFFFFF"/>
-        </w:rPr>
-        <w:t>SocketPro</w:t>
-      </w:r>
-      <w:proofErr w:type="spellEnd"/>
-      <w:r>
-        <w:rPr>
-          <w:rFonts w:ascii="Times New Roman" w:hAnsi="Times New Roman" w:cs="Times New Roman"/>
-          <w:color w:val="222222"/>
-          <w:shd w:val="clear" w:color="auto" w:fill="FFFFFF"/>
-        </w:rPr>
-        <w:t xml:space="preserve"> also supports sending all batched messages as one larger message</w:t>
+        <w:t xml:space="preserve"> Further, SocketPro also supports sending all batched messages as one larger message</w:t>
       </w:r>
       <w:r>
         <w:rPr>
@@ -3256,25 +2387,13 @@
         </w:rPr>
         <w:t xml:space="preserve"> Finally, it is noted that Kafka enqueuing performance tests are always completed in batch style by setting configuration property </w:t>
       </w:r>
-      <w:proofErr w:type="spellStart"/>
-      <w:proofErr w:type="gramStart"/>
       <w:r>
         <w:rPr>
           <w:rFonts w:ascii="Times New Roman" w:hAnsi="Times New Roman" w:cs="Times New Roman"/>
           <w:color w:val="24292E"/>
           <w:shd w:val="clear" w:color="auto" w:fill="FFFFFF"/>
         </w:rPr>
-        <w:t>batch.size</w:t>
-      </w:r>
-      <w:proofErr w:type="spellEnd"/>
-      <w:proofErr w:type="gramEnd"/>
-      <w:r>
-        <w:rPr>
-          <w:rFonts w:ascii="Times New Roman" w:hAnsi="Times New Roman" w:cs="Times New Roman"/>
-          <w:color w:val="24292E"/>
-          <w:shd w:val="clear" w:color="auto" w:fill="FFFFFF"/>
-        </w:rPr>
-        <w:t>.</w:t>
+        <w:t>batch.size.</w:t>
       </w:r>
     </w:p>
     <w:p>
@@ -3352,27 +2471,7 @@
           <w:color w:val="222222"/>
           <w:shd w:val="clear" w:color="auto" w:fill="FFFFFF"/>
         </w:rPr>
-        <w:t xml:space="preserve">Figure 4: Queue performance comparison between </w:t>
-      </w:r>
-      <w:proofErr w:type="spellStart"/>
-      <w:r>
-        <w:rPr>
-          <w:rFonts w:ascii="Times New Roman" w:hAnsi="Times New Roman" w:cs="Times New Roman"/>
-          <w:i/>
-          <w:color w:val="222222"/>
-          <w:shd w:val="clear" w:color="auto" w:fill="FFFFFF"/>
-        </w:rPr>
-        <w:t>SocketPro</w:t>
-      </w:r>
-      <w:proofErr w:type="spellEnd"/>
-      <w:r>
-        <w:rPr>
-          <w:rFonts w:ascii="Times New Roman" w:hAnsi="Times New Roman" w:cs="Times New Roman"/>
-          <w:i/>
-          <w:color w:val="222222"/>
-          <w:shd w:val="clear" w:color="auto" w:fill="FFFFFF"/>
-        </w:rPr>
-        <w:t xml:space="preserve"> and Kafka on LAN</w:t>
+        <w:t>Figure 4: Queue performance comparison between SocketPro and Kafka on LAN</w:t>
       </w:r>
     </w:p>
     <w:p>
@@ -3470,43 +2569,7 @@
           <w:color w:val="222222"/>
           <w:shd w:val="clear" w:color="auto" w:fill="FFFFFF"/>
         </w:rPr>
-        <w:t xml:space="preserve"> than </w:t>
-      </w:r>
-      <w:proofErr w:type="spellStart"/>
-      <w:r>
-        <w:rPr>
-          <w:rFonts w:ascii="Times New Roman" w:hAnsi="Times New Roman" w:cs="Times New Roman"/>
-          <w:color w:val="222222"/>
-          <w:shd w:val="clear" w:color="auto" w:fill="FFFFFF"/>
-        </w:rPr>
-        <w:t>SocketPro</w:t>
-      </w:r>
-      <w:proofErr w:type="spellEnd"/>
-      <w:r>
-        <w:rPr>
-          <w:rFonts w:ascii="Times New Roman" w:hAnsi="Times New Roman" w:cs="Times New Roman"/>
-          <w:color w:val="222222"/>
-          <w:shd w:val="clear" w:color="auto" w:fill="FFFFFF"/>
-        </w:rPr>
-        <w:t xml:space="preserve"> for both enqueuing ([1,083,000 &amp; 819,300]</w:t>
-      </w:r>
-      <w:proofErr w:type="gramStart"/>
-      <w:r>
-        <w:rPr>
-          <w:rFonts w:ascii="Times New Roman" w:hAnsi="Times New Roman" w:cs="Times New Roman"/>
-          <w:color w:val="222222"/>
-          <w:shd w:val="clear" w:color="auto" w:fill="FFFFFF"/>
-        </w:rPr>
-        <w:t>/[</w:t>
-      </w:r>
-      <w:proofErr w:type="gramEnd"/>
-      <w:r>
-        <w:rPr>
-          <w:rFonts w:ascii="Times New Roman" w:hAnsi="Times New Roman" w:cs="Times New Roman"/>
-          <w:color w:val="222222"/>
-          <w:shd w:val="clear" w:color="auto" w:fill="FFFFFF"/>
-        </w:rPr>
-        <w:t>839,300 &amp; 752,300]</w:t>
+        <w:t xml:space="preserve"> than SocketPro for both enqueuing ([1,083,000 &amp; 819,300]/[839,300 &amp; 752,300]</w:t>
       </w:r>
       <w:r>
         <w:rPr>
@@ -3530,25 +2593,7 @@
           <w:color w:val="222222"/>
           <w:shd w:val="clear" w:color="auto" w:fill="FFFFFF"/>
         </w:rPr>
-        <w:t xml:space="preserve"> ([1,406,000 &amp; 1,043,000]/[1,195,000 &amp; 974,100]) if </w:t>
-      </w:r>
-      <w:proofErr w:type="spellStart"/>
-      <w:r>
-        <w:rPr>
-          <w:rFonts w:ascii="Times New Roman" w:hAnsi="Times New Roman" w:cs="Times New Roman"/>
-          <w:color w:val="222222"/>
-          <w:shd w:val="clear" w:color="auto" w:fill="FFFFFF"/>
-        </w:rPr>
-        <w:t>SocketPro</w:t>
-      </w:r>
-      <w:proofErr w:type="spellEnd"/>
-      <w:r>
-        <w:rPr>
-          <w:rFonts w:ascii="Times New Roman" w:hAnsi="Times New Roman" w:cs="Times New Roman"/>
-          <w:color w:val="222222"/>
-          <w:shd w:val="clear" w:color="auto" w:fill="FFFFFF"/>
-        </w:rPr>
-        <w:t xml:space="preserve"> manual batching feature is </w:t>
+        <w:t xml:space="preserve"> ([1,406,000 &amp; 1,043,000]/[1,195,000 &amp; 974,100]) if SocketPro manual batching feature is </w:t>
       </w:r>
       <w:r>
         <w:rPr>
@@ -3573,220 +2618,138 @@
           <w:color w:val="222222"/>
           <w:shd w:val="clear" w:color="auto" w:fill="FFFFFF"/>
         </w:rPr>
+        <w:t xml:space="preserve"> SocketPro </w:t>
+      </w:r>
+      <w:r>
+        <w:rPr>
+          <w:rFonts w:ascii="Times New Roman" w:hAnsi="Times New Roman" w:cs="Times New Roman"/>
+          <w:color w:val="222222"/>
+          <w:shd w:val="clear" w:color="auto" w:fill="FFFFFF"/>
+        </w:rPr>
+        <w:t xml:space="preserve">queue </w:t>
+      </w:r>
+      <w:r>
+        <w:rPr>
+          <w:rFonts w:ascii="Times New Roman" w:hAnsi="Times New Roman" w:cs="Times New Roman"/>
+          <w:color w:val="222222"/>
+          <w:shd w:val="clear" w:color="auto" w:fill="FFFFFF"/>
+        </w:rPr>
+        <w:t>is slower</w:t>
+      </w:r>
+      <w:r>
+        <w:rPr>
+          <w:rFonts w:ascii="Times New Roman" w:hAnsi="Times New Roman" w:cs="Times New Roman"/>
+          <w:color w:val="222222"/>
+          <w:shd w:val="clear" w:color="auto" w:fill="FFFFFF"/>
+        </w:rPr>
+        <w:t xml:space="preserve"> in enqueuing</w:t>
+      </w:r>
+      <w:r>
+        <w:rPr>
+          <w:rFonts w:ascii="Times New Roman" w:hAnsi="Times New Roman" w:cs="Times New Roman"/>
+          <w:color w:val="222222"/>
+          <w:shd w:val="clear" w:color="auto" w:fill="FFFFFF"/>
+        </w:rPr>
+        <w:t xml:space="preserve"> because transferring small messages cross wire is very expensive in CPU without manual batching</w:t>
+      </w:r>
+      <w:r>
+        <w:rPr>
+          <w:rFonts w:ascii="Times New Roman" w:hAnsi="Times New Roman" w:cs="Times New Roman"/>
+          <w:color w:val="222222"/>
+          <w:shd w:val="clear" w:color="auto" w:fill="FFFFFF"/>
+        </w:rPr>
+        <w:t xml:space="preserve">. However, SocketPro queue, if it is armed with manual batch </w:t>
+      </w:r>
+      <w:r>
+        <w:rPr>
+          <w:rFonts w:ascii="Times New Roman" w:hAnsi="Times New Roman" w:cs="Times New Roman"/>
+          <w:color w:val="222222"/>
+          <w:shd w:val="clear" w:color="auto" w:fill="FFFFFF"/>
+        </w:rPr>
+        <w:t>like</w:t>
+      </w:r>
+      <w:r>
+        <w:rPr>
+          <w:rFonts w:ascii="Times New Roman" w:hAnsi="Times New Roman" w:cs="Times New Roman"/>
+          <w:color w:val="222222"/>
+          <w:shd w:val="clear" w:color="auto" w:fill="FFFFFF"/>
+        </w:rPr>
+        <w:t xml:space="preserve"> Kafka does, </w:t>
+      </w:r>
+      <w:r>
+        <w:rPr>
+          <w:rFonts w:ascii="Times New Roman" w:hAnsi="Times New Roman" w:cs="Times New Roman"/>
+          <w:color w:val="222222"/>
+          <w:shd w:val="clear" w:color="auto" w:fill="FFFFFF"/>
+        </w:rPr>
+        <w:t xml:space="preserve">SocketPro queue </w:t>
+      </w:r>
+      <w:r>
+        <w:rPr>
+          <w:rFonts w:ascii="Times New Roman" w:hAnsi="Times New Roman" w:cs="Times New Roman"/>
+          <w:color w:val="222222"/>
+          <w:shd w:val="clear" w:color="auto" w:fill="FFFFFF"/>
+        </w:rPr>
+        <w:t>could be significantly faster (5,988,000/1,083,00 = 5.53 or 450%) than Kafka.</w:t>
+      </w:r>
+    </w:p>
+    <w:p>
+      <w:pPr>
+        <w:ind w:firstLine="720"/>
+        <w:rPr>
+          <w:rFonts w:ascii="Times New Roman" w:hAnsi="Times New Roman" w:cs="Times New Roman"/>
+          <w:color w:val="222222"/>
+          <w:shd w:val="clear" w:color="auto" w:fill="FFFFFF"/>
+        </w:rPr>
+      </w:pPr>
+      <w:r>
+        <w:rPr>
+          <w:rFonts w:ascii="Times New Roman" w:hAnsi="Times New Roman" w:cs="Times New Roman"/>
+          <w:color w:val="222222"/>
+          <w:shd w:val="clear" w:color="auto" w:fill="FFFFFF"/>
+        </w:rPr>
+        <w:t xml:space="preserve">It is found that Kafka dequeuing is about </w:t>
+      </w:r>
+      <w:r>
+        <w:rPr>
+          <w:rFonts w:ascii="Times New Roman" w:hAnsi="Times New Roman" w:cs="Times New Roman"/>
+          <w:color w:val="222222"/>
+          <w:shd w:val="clear" w:color="auto" w:fill="FFFFFF"/>
+        </w:rPr>
+        <w:t>15</w:t>
+      </w:r>
+      <w:r>
+        <w:rPr>
+          <w:rFonts w:ascii="Times New Roman" w:hAnsi="Times New Roman" w:cs="Times New Roman"/>
+          <w:color w:val="222222"/>
+          <w:shd w:val="clear" w:color="auto" w:fill="FFFFFF"/>
+        </w:rPr>
+        <w:t xml:space="preserve">% faster than SocketPro queue for small messages as shown in the Figure 4. Its explanation is that SocketPro dequeuing </w:t>
+      </w:r>
+      <w:r>
+        <w:rPr>
+          <w:rFonts w:ascii="Times New Roman" w:hAnsi="Times New Roman" w:cs="Times New Roman"/>
+          <w:color w:val="222222"/>
+          <w:shd w:val="clear" w:color="auto" w:fill="FFFFFF"/>
+        </w:rPr>
+        <w:t xml:space="preserve">always </w:t>
+      </w:r>
+      <w:r>
+        <w:rPr>
+          <w:rFonts w:ascii="Times New Roman" w:hAnsi="Times New Roman" w:cs="Times New Roman"/>
+          <w:color w:val="222222"/>
+          <w:shd w:val="clear" w:color="auto" w:fill="FFFFFF"/>
+        </w:rPr>
+        <w:t>sends a</w:t>
+      </w:r>
+      <w:r>
+        <w:rPr>
+          <w:rFonts w:ascii="Times New Roman" w:hAnsi="Times New Roman" w:cs="Times New Roman"/>
+          <w:color w:val="222222"/>
+          <w:shd w:val="clear" w:color="auto" w:fill="FFFFFF"/>
+        </w:rPr>
         <w:t xml:space="preserve"> </w:t>
       </w:r>
-      <w:proofErr w:type="spellStart"/>
-      <w:r>
-        <w:rPr>
-          <w:rFonts w:ascii="Times New Roman" w:hAnsi="Times New Roman" w:cs="Times New Roman"/>
-          <w:color w:val="222222"/>
-          <w:shd w:val="clear" w:color="auto" w:fill="FFFFFF"/>
-        </w:rPr>
-        <w:t>SocketPro</w:t>
-      </w:r>
-      <w:proofErr w:type="spellEnd"/>
-      <w:r>
-        <w:rPr>
-          <w:rFonts w:ascii="Times New Roman" w:hAnsi="Times New Roman" w:cs="Times New Roman"/>
-          <w:color w:val="222222"/>
-          <w:shd w:val="clear" w:color="auto" w:fill="FFFFFF"/>
-        </w:rPr>
-        <w:t xml:space="preserve"> </w:t>
-      </w:r>
-      <w:r>
-        <w:rPr>
-          <w:rFonts w:ascii="Times New Roman" w:hAnsi="Times New Roman" w:cs="Times New Roman"/>
-          <w:color w:val="222222"/>
-          <w:shd w:val="clear" w:color="auto" w:fill="FFFFFF"/>
-        </w:rPr>
-        <w:t xml:space="preserve">queue </w:t>
-      </w:r>
-      <w:r>
-        <w:rPr>
-          <w:rFonts w:ascii="Times New Roman" w:hAnsi="Times New Roman" w:cs="Times New Roman"/>
-          <w:color w:val="222222"/>
-          <w:shd w:val="clear" w:color="auto" w:fill="FFFFFF"/>
-        </w:rPr>
-        <w:t>is slower</w:t>
-      </w:r>
-      <w:r>
-        <w:rPr>
-          <w:rFonts w:ascii="Times New Roman" w:hAnsi="Times New Roman" w:cs="Times New Roman"/>
-          <w:color w:val="222222"/>
-          <w:shd w:val="clear" w:color="auto" w:fill="FFFFFF"/>
-        </w:rPr>
-        <w:t xml:space="preserve"> in enqueuing</w:t>
-      </w:r>
-      <w:r>
-        <w:rPr>
-          <w:rFonts w:ascii="Times New Roman" w:hAnsi="Times New Roman" w:cs="Times New Roman"/>
-          <w:color w:val="222222"/>
-          <w:shd w:val="clear" w:color="auto" w:fill="FFFFFF"/>
-        </w:rPr>
-        <w:t xml:space="preserve"> because transferring small messages cross wire is very expensive in CPU without manual batching</w:t>
-      </w:r>
-      <w:r>
-        <w:rPr>
-          <w:rFonts w:ascii="Times New Roman" w:hAnsi="Times New Roman" w:cs="Times New Roman"/>
-          <w:color w:val="222222"/>
-          <w:shd w:val="clear" w:color="auto" w:fill="FFFFFF"/>
-        </w:rPr>
-        <w:t xml:space="preserve">. However, </w:t>
-      </w:r>
-      <w:proofErr w:type="spellStart"/>
-      <w:r>
-        <w:rPr>
-          <w:rFonts w:ascii="Times New Roman" w:hAnsi="Times New Roman" w:cs="Times New Roman"/>
-          <w:color w:val="222222"/>
-          <w:shd w:val="clear" w:color="auto" w:fill="FFFFFF"/>
-        </w:rPr>
-        <w:t>SocketPro</w:t>
-      </w:r>
-      <w:proofErr w:type="spellEnd"/>
-      <w:r>
-        <w:rPr>
-          <w:rFonts w:ascii="Times New Roman" w:hAnsi="Times New Roman" w:cs="Times New Roman"/>
-          <w:color w:val="222222"/>
-          <w:shd w:val="clear" w:color="auto" w:fill="FFFFFF"/>
-        </w:rPr>
-        <w:t xml:space="preserve"> queue, if it is armed with manual batch </w:t>
-      </w:r>
-      <w:r>
-        <w:rPr>
-          <w:rFonts w:ascii="Times New Roman" w:hAnsi="Times New Roman" w:cs="Times New Roman"/>
-          <w:color w:val="222222"/>
-          <w:shd w:val="clear" w:color="auto" w:fill="FFFFFF"/>
-        </w:rPr>
-        <w:t>like</w:t>
-      </w:r>
-      <w:r>
-        <w:rPr>
-          <w:rFonts w:ascii="Times New Roman" w:hAnsi="Times New Roman" w:cs="Times New Roman"/>
-          <w:color w:val="222222"/>
-          <w:shd w:val="clear" w:color="auto" w:fill="FFFFFF"/>
-        </w:rPr>
-        <w:t xml:space="preserve"> Kafka does, </w:t>
-      </w:r>
-      <w:proofErr w:type="spellStart"/>
-      <w:r>
-        <w:rPr>
-          <w:rFonts w:ascii="Times New Roman" w:hAnsi="Times New Roman" w:cs="Times New Roman"/>
-          <w:color w:val="222222"/>
-          <w:shd w:val="clear" w:color="auto" w:fill="FFFFFF"/>
-        </w:rPr>
-        <w:t>SocketPro</w:t>
-      </w:r>
-      <w:proofErr w:type="spellEnd"/>
-      <w:r>
-        <w:rPr>
-          <w:rFonts w:ascii="Times New Roman" w:hAnsi="Times New Roman" w:cs="Times New Roman"/>
-          <w:color w:val="222222"/>
-          <w:shd w:val="clear" w:color="auto" w:fill="FFFFFF"/>
-        </w:rPr>
-        <w:t xml:space="preserve"> queue </w:t>
-      </w:r>
-      <w:r>
-        <w:rPr>
-          <w:rFonts w:ascii="Times New Roman" w:hAnsi="Times New Roman" w:cs="Times New Roman"/>
-          <w:color w:val="222222"/>
-          <w:shd w:val="clear" w:color="auto" w:fill="FFFFFF"/>
-        </w:rPr>
-        <w:t>could be significantly faster (5,988,000/1,083,00 = 5.53 or 450%) than Kafka.</w:t>
-      </w:r>
-    </w:p>
-    <w:p>
-      <w:pPr>
-        <w:ind w:firstLine="720"/>
-        <w:rPr>
-          <w:rFonts w:ascii="Times New Roman" w:hAnsi="Times New Roman" w:cs="Times New Roman"/>
-          <w:color w:val="222222"/>
-          <w:shd w:val="clear" w:color="auto" w:fill="FFFFFF"/>
-        </w:rPr>
-      </w:pPr>
-      <w:r>
-        <w:rPr>
-          <w:rFonts w:ascii="Times New Roman" w:hAnsi="Times New Roman" w:cs="Times New Roman"/>
-          <w:color w:val="222222"/>
-          <w:shd w:val="clear" w:color="auto" w:fill="FFFFFF"/>
-        </w:rPr>
-        <w:t xml:space="preserve">It is found that Kafka dequeuing is about </w:t>
-      </w:r>
-      <w:r>
-        <w:rPr>
-          <w:rFonts w:ascii="Times New Roman" w:hAnsi="Times New Roman" w:cs="Times New Roman"/>
-          <w:color w:val="222222"/>
-          <w:shd w:val="clear" w:color="auto" w:fill="FFFFFF"/>
-        </w:rPr>
-        <w:t>15</w:t>
-      </w:r>
-      <w:r>
-        <w:rPr>
-          <w:rFonts w:ascii="Times New Roman" w:hAnsi="Times New Roman" w:cs="Times New Roman"/>
-          <w:color w:val="222222"/>
-          <w:shd w:val="clear" w:color="auto" w:fill="FFFFFF"/>
-        </w:rPr>
-        <w:t xml:space="preserve">% faster than </w:t>
-      </w:r>
-      <w:proofErr w:type="spellStart"/>
-      <w:r>
-        <w:rPr>
-          <w:rFonts w:ascii="Times New Roman" w:hAnsi="Times New Roman" w:cs="Times New Roman"/>
-          <w:color w:val="222222"/>
-          <w:shd w:val="clear" w:color="auto" w:fill="FFFFFF"/>
-        </w:rPr>
-        <w:t>SocketPro</w:t>
-      </w:r>
-      <w:proofErr w:type="spellEnd"/>
-      <w:r>
-        <w:rPr>
-          <w:rFonts w:ascii="Times New Roman" w:hAnsi="Times New Roman" w:cs="Times New Roman"/>
-          <w:color w:val="222222"/>
-          <w:shd w:val="clear" w:color="auto" w:fill="FFFFFF"/>
-        </w:rPr>
-        <w:t xml:space="preserve"> queue for small messages as shown in the Figure 4. Its explanation is that </w:t>
-      </w:r>
-      <w:proofErr w:type="spellStart"/>
-      <w:r>
-        <w:rPr>
-          <w:rFonts w:ascii="Times New Roman" w:hAnsi="Times New Roman" w:cs="Times New Roman"/>
-          <w:color w:val="222222"/>
-          <w:shd w:val="clear" w:color="auto" w:fill="FFFFFF"/>
-        </w:rPr>
-        <w:t>SocketPro</w:t>
-      </w:r>
-      <w:proofErr w:type="spellEnd"/>
-      <w:r>
-        <w:rPr>
-          <w:rFonts w:ascii="Times New Roman" w:hAnsi="Times New Roman" w:cs="Times New Roman"/>
-          <w:color w:val="222222"/>
-          <w:shd w:val="clear" w:color="auto" w:fill="FFFFFF"/>
-        </w:rPr>
-        <w:t xml:space="preserve"> dequeuing </w:t>
-      </w:r>
-      <w:r>
-        <w:rPr>
-          <w:rFonts w:ascii="Times New Roman" w:hAnsi="Times New Roman" w:cs="Times New Roman"/>
-          <w:color w:val="222222"/>
-          <w:shd w:val="clear" w:color="auto" w:fill="FFFFFF"/>
-        </w:rPr>
-        <w:t xml:space="preserve">always </w:t>
-      </w:r>
-      <w:r>
-        <w:rPr>
-          <w:rFonts w:ascii="Times New Roman" w:hAnsi="Times New Roman" w:cs="Times New Roman"/>
-          <w:color w:val="222222"/>
-          <w:shd w:val="clear" w:color="auto" w:fill="FFFFFF"/>
-        </w:rPr>
-        <w:t>sends a</w:t>
-      </w:r>
-      <w:r>
-        <w:rPr>
-          <w:rFonts w:ascii="Times New Roman" w:hAnsi="Times New Roman" w:cs="Times New Roman"/>
-          <w:color w:val="222222"/>
-          <w:shd w:val="clear" w:color="auto" w:fill="FFFFFF"/>
-        </w:rPr>
-        <w:t xml:space="preserve"> </w:t>
-      </w:r>
       <w:r>
         <w:rPr>
           <w:rFonts w:ascii="Times New Roman" w:hAnsi="Times New Roman" w:cs="Times New Roman"/>
@@ -3857,25 +2820,7 @@
           <w:color w:val="222222"/>
           <w:shd w:val="clear" w:color="auto" w:fill="FFFFFF"/>
         </w:rPr>
-        <w:t xml:space="preserve">degrades </w:t>
-      </w:r>
-      <w:proofErr w:type="spellStart"/>
-      <w:r>
-        <w:rPr>
-          <w:rFonts w:ascii="Times New Roman" w:hAnsi="Times New Roman" w:cs="Times New Roman"/>
-          <w:color w:val="222222"/>
-          <w:shd w:val="clear" w:color="auto" w:fill="FFFFFF"/>
-        </w:rPr>
-        <w:t>SocketPro</w:t>
-      </w:r>
-      <w:proofErr w:type="spellEnd"/>
-      <w:r>
-        <w:rPr>
-          <w:rFonts w:ascii="Times New Roman" w:hAnsi="Times New Roman" w:cs="Times New Roman"/>
-          <w:color w:val="222222"/>
-          <w:shd w:val="clear" w:color="auto" w:fill="FFFFFF"/>
-        </w:rPr>
-        <w:t xml:space="preserve"> dequeuing performance</w:t>
+        <w:t>degrades SocketPro dequeuing performance</w:t>
       </w:r>
       <w:r>
         <w:rPr>
@@ -3911,113 +2856,23 @@
           <w:color w:val="222222"/>
           <w:shd w:val="clear" w:color="auto" w:fill="FFFFFF"/>
         </w:rPr>
-        <w:t xml:space="preserve"> Considering middle size of messages (200 bytes), </w:t>
-      </w:r>
-      <w:proofErr w:type="spellStart"/>
-      <w:r>
-        <w:rPr>
-          <w:rFonts w:ascii="Times New Roman" w:hAnsi="Times New Roman" w:cs="Times New Roman"/>
-          <w:color w:val="222222"/>
-          <w:shd w:val="clear" w:color="auto" w:fill="FFFFFF"/>
-        </w:rPr>
-        <w:t>SocketPro</w:t>
-      </w:r>
-      <w:proofErr w:type="spellEnd"/>
-      <w:r>
-        <w:rPr>
-          <w:rFonts w:ascii="Times New Roman" w:hAnsi="Times New Roman" w:cs="Times New Roman"/>
-          <w:color w:val="222222"/>
-          <w:shd w:val="clear" w:color="auto" w:fill="FFFFFF"/>
-        </w:rPr>
-        <w:t xml:space="preserve"> is considerably faster than Kafka in enqueuing message even if </w:t>
-      </w:r>
-      <w:proofErr w:type="spellStart"/>
-      <w:r>
-        <w:rPr>
-          <w:rFonts w:ascii="Times New Roman" w:hAnsi="Times New Roman" w:cs="Times New Roman"/>
-          <w:color w:val="222222"/>
-          <w:shd w:val="clear" w:color="auto" w:fill="FFFFFF"/>
-        </w:rPr>
-        <w:t>SocketPro</w:t>
-      </w:r>
-      <w:proofErr w:type="spellEnd"/>
-      <w:r>
-        <w:rPr>
-          <w:rFonts w:ascii="Times New Roman" w:hAnsi="Times New Roman" w:cs="Times New Roman"/>
-          <w:color w:val="222222"/>
-          <w:shd w:val="clear" w:color="auto" w:fill="FFFFFF"/>
-        </w:rPr>
-        <w:t xml:space="preserve"> doesn’t use manual batch. </w:t>
-      </w:r>
-      <w:r>
-        <w:rPr>
-          <w:rFonts w:ascii="Times New Roman" w:hAnsi="Times New Roman" w:cs="Times New Roman"/>
-          <w:color w:val="222222"/>
-          <w:shd w:val="clear" w:color="auto" w:fill="FFFFFF"/>
-        </w:rPr>
-        <w:t xml:space="preserve">If </w:t>
-      </w:r>
-      <w:proofErr w:type="spellStart"/>
-      <w:r>
-        <w:rPr>
-          <w:rFonts w:ascii="Times New Roman" w:hAnsi="Times New Roman" w:cs="Times New Roman"/>
-          <w:color w:val="222222"/>
-          <w:shd w:val="clear" w:color="auto" w:fill="FFFFFF"/>
-        </w:rPr>
-        <w:t>SocketPro</w:t>
-      </w:r>
-      <w:proofErr w:type="spellEnd"/>
-      <w:r>
-        <w:rPr>
-          <w:rFonts w:ascii="Times New Roman" w:hAnsi="Times New Roman" w:cs="Times New Roman"/>
-          <w:color w:val="222222"/>
-          <w:shd w:val="clear" w:color="auto" w:fill="FFFFFF"/>
-        </w:rPr>
-        <w:t xml:space="preserve"> is armed with manual batching like Kafka does, </w:t>
-      </w:r>
-      <w:proofErr w:type="spellStart"/>
-      <w:r>
-        <w:rPr>
-          <w:rFonts w:ascii="Times New Roman" w:hAnsi="Times New Roman" w:cs="Times New Roman"/>
-          <w:color w:val="222222"/>
-          <w:shd w:val="clear" w:color="auto" w:fill="FFFFFF"/>
-        </w:rPr>
-        <w:t>SocketPro</w:t>
-      </w:r>
-      <w:proofErr w:type="spellEnd"/>
-      <w:r>
-        <w:rPr>
-          <w:rFonts w:ascii="Times New Roman" w:hAnsi="Times New Roman" w:cs="Times New Roman"/>
-          <w:color w:val="222222"/>
-          <w:shd w:val="clear" w:color="auto" w:fill="FFFFFF"/>
-        </w:rPr>
-        <w:t xml:space="preserve"> could be 90% (457,500/238,900 = 1.91 = 90%) faster than Kafka. However, </w:t>
-      </w:r>
-      <w:r>
-        <w:rPr>
-          <w:rFonts w:ascii="Times New Roman" w:hAnsi="Times New Roman" w:cs="Times New Roman"/>
-          <w:color w:val="222222"/>
-          <w:shd w:val="clear" w:color="auto" w:fill="FFFFFF"/>
-        </w:rPr>
-        <w:t xml:space="preserve">both </w:t>
-      </w:r>
-      <w:proofErr w:type="spellStart"/>
-      <w:r>
-        <w:rPr>
-          <w:rFonts w:ascii="Times New Roman" w:hAnsi="Times New Roman" w:cs="Times New Roman"/>
-          <w:color w:val="222222"/>
-          <w:shd w:val="clear" w:color="auto" w:fill="FFFFFF"/>
-        </w:rPr>
-        <w:t>SocketPro</w:t>
-      </w:r>
-      <w:proofErr w:type="spellEnd"/>
-      <w:r>
-        <w:rPr>
-          <w:rFonts w:ascii="Times New Roman" w:hAnsi="Times New Roman" w:cs="Times New Roman"/>
-          <w:color w:val="222222"/>
-          <w:shd w:val="clear" w:color="auto" w:fill="FFFFFF"/>
-        </w:rPr>
-        <w:t xml:space="preserve"> and Kafka show similar performance</w:t>
+        <w:t xml:space="preserve"> Considering middle size of messages (200 bytes), SocketPro is considerably faster than Kafka in enqueuing message even if SocketPro doesn’t use manual batch. </w:t>
+      </w:r>
+      <w:r>
+        <w:rPr>
+          <w:rFonts w:ascii="Times New Roman" w:hAnsi="Times New Roman" w:cs="Times New Roman"/>
+          <w:color w:val="222222"/>
+          <w:shd w:val="clear" w:color="auto" w:fill="FFFFFF"/>
+        </w:rPr>
+        <w:t xml:space="preserve">If SocketPro is armed with manual batching like Kafka does, SocketPro could be 90% (457,500/238,900 = 1.91 = 90%) faster than Kafka. However, </w:t>
+      </w:r>
+      <w:r>
+        <w:rPr>
+          <w:rFonts w:ascii="Times New Roman" w:hAnsi="Times New Roman" w:cs="Times New Roman"/>
+          <w:color w:val="222222"/>
+          <w:shd w:val="clear" w:color="auto" w:fill="FFFFFF"/>
+        </w:rPr>
+        <w:t>both SocketPro and Kafka show similar performance</w:t>
       </w:r>
       <w:r>
         <w:rPr>
@@ -4067,43 +2922,7 @@
           <w:color w:val="222222"/>
           <w:shd w:val="clear" w:color="auto" w:fill="FFFFFF"/>
         </w:rPr>
-        <w:t xml:space="preserve"> </w:t>
-      </w:r>
-      <w:proofErr w:type="spellStart"/>
-      <w:r>
-        <w:rPr>
-          <w:rFonts w:ascii="Times New Roman" w:hAnsi="Times New Roman" w:cs="Times New Roman"/>
-          <w:color w:val="222222"/>
-          <w:shd w:val="clear" w:color="auto" w:fill="FFFFFF"/>
-        </w:rPr>
-        <w:t>SocketPro</w:t>
-      </w:r>
-      <w:proofErr w:type="spellEnd"/>
-      <w:r>
-        <w:rPr>
-          <w:rFonts w:ascii="Times New Roman" w:hAnsi="Times New Roman" w:cs="Times New Roman"/>
-          <w:color w:val="222222"/>
-          <w:shd w:val="clear" w:color="auto" w:fill="FFFFFF"/>
-        </w:rPr>
-        <w:t xml:space="preserve"> is about 40% faster than Kafka in enqueuing large size of messages (1024 bytes &amp; 10240 bytes). </w:t>
-      </w:r>
-      <w:proofErr w:type="spellStart"/>
-      <w:r>
-        <w:rPr>
-          <w:rFonts w:ascii="Times New Roman" w:hAnsi="Times New Roman" w:cs="Times New Roman"/>
-          <w:color w:val="222222"/>
-          <w:shd w:val="clear" w:color="auto" w:fill="FFFFFF"/>
-        </w:rPr>
-        <w:t>SocketPro</w:t>
-      </w:r>
-      <w:proofErr w:type="spellEnd"/>
-      <w:r>
-        <w:rPr>
-          <w:rFonts w:ascii="Times New Roman" w:hAnsi="Times New Roman" w:cs="Times New Roman"/>
-          <w:color w:val="222222"/>
-          <w:shd w:val="clear" w:color="auto" w:fill="FFFFFF"/>
-        </w:rPr>
-        <w:t xml:space="preserve"> and Kafka don’t show performance difference in dequeuing middle size of messages.</w:t>
+        <w:t xml:space="preserve"> SocketPro is about 40% faster than Kafka in enqueuing large size of messages (1024 bytes &amp; 10240 bytes). SocketPro and Kafka don’t show performance difference in dequeuing middle size of messages.</w:t>
       </w:r>
     </w:p>
     <w:p>
@@ -4136,25 +2955,7 @@
           <w:color w:val="222222"/>
           <w:shd w:val="clear" w:color="auto" w:fill="FFFFFF"/>
         </w:rPr>
-        <w:t xml:space="preserve">, it is pointed that </w:t>
-      </w:r>
-      <w:proofErr w:type="spellStart"/>
-      <w:r>
-        <w:rPr>
-          <w:rFonts w:ascii="Times New Roman" w:hAnsi="Times New Roman" w:cs="Times New Roman"/>
-          <w:color w:val="222222"/>
-          <w:shd w:val="clear" w:color="auto" w:fill="FFFFFF"/>
-        </w:rPr>
-        <w:t>SocketPro</w:t>
-      </w:r>
-      <w:proofErr w:type="spellEnd"/>
-      <w:r>
-        <w:rPr>
-          <w:rFonts w:ascii="Times New Roman" w:hAnsi="Times New Roman" w:cs="Times New Roman"/>
-          <w:color w:val="222222"/>
-          <w:shd w:val="clear" w:color="auto" w:fill="FFFFFF"/>
-        </w:rPr>
-        <w:t xml:space="preserve"> manual batching is </w:t>
+        <w:t xml:space="preserve">, it is pointed that SocketPro manual batching is </w:t>
       </w:r>
       <w:r>
         <w:rPr>
@@ -4173,23 +2974,13 @@
         </w:rPr>
         <w:t xml:space="preserve"> recommended </w:t>
       </w:r>
-      <w:proofErr w:type="gramStart"/>
-      <w:r>
-        <w:rPr>
-          <w:rFonts w:ascii="Times New Roman" w:hAnsi="Times New Roman" w:cs="Times New Roman"/>
-          <w:color w:val="222222"/>
-          <w:shd w:val="clear" w:color="auto" w:fill="FFFFFF"/>
-        </w:rPr>
-        <w:t>as long as</w:t>
-      </w:r>
-      <w:proofErr w:type="gramEnd"/>
-      <w:r>
-        <w:rPr>
-          <w:rFonts w:ascii="Times New Roman" w:hAnsi="Times New Roman" w:cs="Times New Roman"/>
-          <w:color w:val="222222"/>
-          <w:shd w:val="clear" w:color="auto" w:fill="FFFFFF"/>
-        </w:rPr>
-        <w:t xml:space="preserve"> message enqueuing speed meets your needs. The reason is that manual batch could significantly increase message enqueuing latency because you must </w:t>
+      <w:r>
+        <w:rPr>
+          <w:rFonts w:ascii="Times New Roman" w:hAnsi="Times New Roman" w:cs="Times New Roman"/>
+          <w:color w:val="222222"/>
+          <w:shd w:val="clear" w:color="auto" w:fill="FFFFFF"/>
+        </w:rPr>
+        <w:t xml:space="preserve">as long as message enqueuing speed meets your needs. The reason is that manual batch could significantly increase message enqueuing latency because you must </w:t>
       </w:r>
       <w:r>
         <w:rPr>
@@ -4213,25 +3004,7 @@
           <w:color w:val="222222"/>
           <w:shd w:val="clear" w:color="auto" w:fill="FFFFFF"/>
         </w:rPr>
-        <w:t xml:space="preserve"> </w:t>
-      </w:r>
-      <w:proofErr w:type="spellStart"/>
-      <w:r>
-        <w:rPr>
-          <w:rFonts w:ascii="Times New Roman" w:hAnsi="Times New Roman" w:cs="Times New Roman"/>
-          <w:color w:val="222222"/>
-          <w:shd w:val="clear" w:color="auto" w:fill="FFFFFF"/>
-        </w:rPr>
-        <w:t>SocketPro</w:t>
-      </w:r>
-      <w:proofErr w:type="spellEnd"/>
-      <w:r>
-        <w:rPr>
-          <w:rFonts w:ascii="Times New Roman" w:hAnsi="Times New Roman" w:cs="Times New Roman"/>
-          <w:color w:val="222222"/>
-          <w:shd w:val="clear" w:color="auto" w:fill="FFFFFF"/>
-        </w:rPr>
-        <w:t xml:space="preserve"> manual batching should</w:t>
+        <w:t xml:space="preserve"> SocketPro manual batching should</w:t>
       </w:r>
       <w:r>
         <w:rPr>
@@ -4347,43 +3120,7 @@
           <w:color w:val="222222"/>
           <w:shd w:val="clear" w:color="auto" w:fill="FFFFFF"/>
         </w:rPr>
-        <w:t xml:space="preserve">We like to compare </w:t>
-      </w:r>
-      <w:proofErr w:type="spellStart"/>
-      <w:r>
-        <w:rPr>
-          <w:rFonts w:ascii="Times New Roman" w:hAnsi="Times New Roman" w:cs="Times New Roman"/>
-          <w:color w:val="222222"/>
-          <w:shd w:val="clear" w:color="auto" w:fill="FFFFFF"/>
-        </w:rPr>
-        <w:t>SocketPro</w:t>
-      </w:r>
-      <w:proofErr w:type="spellEnd"/>
-      <w:r>
-        <w:rPr>
-          <w:rFonts w:ascii="Times New Roman" w:hAnsi="Times New Roman" w:cs="Times New Roman"/>
-          <w:color w:val="222222"/>
-          <w:shd w:val="clear" w:color="auto" w:fill="FFFFFF"/>
-        </w:rPr>
-        <w:t xml:space="preserve"> with Kafka on WAN for remoting message enqueuing and dequeuing. It is found that our </w:t>
-      </w:r>
-      <w:proofErr w:type="spellStart"/>
-      <w:r>
-        <w:rPr>
-          <w:rFonts w:ascii="Times New Roman" w:hAnsi="Times New Roman" w:cs="Times New Roman"/>
-          <w:color w:val="222222"/>
-          <w:shd w:val="clear" w:color="auto" w:fill="FFFFFF"/>
-        </w:rPr>
-        <w:t>SocketPro</w:t>
-      </w:r>
-      <w:proofErr w:type="spellEnd"/>
-      <w:r>
-        <w:rPr>
-          <w:rFonts w:ascii="Times New Roman" w:hAnsi="Times New Roman" w:cs="Times New Roman"/>
-          <w:color w:val="222222"/>
-          <w:shd w:val="clear" w:color="auto" w:fill="FFFFFF"/>
-        </w:rPr>
-        <w:t xml:space="preserve"> runs very well for both performance and stability</w:t>
+        <w:t>We like to compare SocketPro with Kafka on WAN for remoting message enqueuing and dequeuing. It is found that our SocketPro runs very well for both performance and stability</w:t>
       </w:r>
       <w:r>
         <w:rPr>
@@ -4552,9 +3289,8 @@
           <w:shd w:val="clear" w:color="auto" w:fill="FFFFFF"/>
         </w:rPr>
         <w:lastRenderedPageBreak/>
-        <w:t xml:space="preserve">Figure 5: </w:t>
-      </w:r>
-      <w:proofErr w:type="spellStart"/>
+        <w:t xml:space="preserve">Figure 5: SocketPro </w:t>
+      </w:r>
       <w:r>
         <w:rPr>
           <w:rFonts w:ascii="Times New Roman" w:hAnsi="Times New Roman" w:cs="Times New Roman"/>
@@ -4562,9 +3298,8 @@
           <w:color w:val="222222"/>
           <w:shd w:val="clear" w:color="auto" w:fill="FFFFFF"/>
         </w:rPr>
-        <w:t>SocketPro</w:t>
-      </w:r>
-      <w:proofErr w:type="spellEnd"/>
+        <w:t xml:space="preserve">persistent </w:t>
+      </w:r>
       <w:r>
         <w:rPr>
           <w:rFonts w:ascii="Times New Roman" w:hAnsi="Times New Roman" w:cs="Times New Roman"/>
@@ -4572,24 +3307,6 @@
           <w:color w:val="222222"/>
           <w:shd w:val="clear" w:color="auto" w:fill="FFFFFF"/>
         </w:rPr>
-        <w:t xml:space="preserve"> </w:t>
-      </w:r>
-      <w:r>
-        <w:rPr>
-          <w:rFonts w:ascii="Times New Roman" w:hAnsi="Times New Roman" w:cs="Times New Roman"/>
-          <w:i/>
-          <w:color w:val="222222"/>
-          <w:shd w:val="clear" w:color="auto" w:fill="FFFFFF"/>
-        </w:rPr>
-        <w:t xml:space="preserve">persistent </w:t>
-      </w:r>
-      <w:r>
-        <w:rPr>
-          <w:rFonts w:ascii="Times New Roman" w:hAnsi="Times New Roman" w:cs="Times New Roman"/>
-          <w:i/>
-          <w:color w:val="222222"/>
-          <w:shd w:val="clear" w:color="auto" w:fill="FFFFFF"/>
-        </w:rPr>
         <w:t>queue performance results on two cheap virtual machines across Google cloud data centers</w:t>
       </w:r>
     </w:p>
@@ -4608,169 +3325,7 @@
           <w:shd w:val="clear" w:color="auto" w:fill="FFFFFF"/>
         </w:rPr>
         <w:tab/>
-        <w:t xml:space="preserve">The above Figure 5 shows </w:t>
-      </w:r>
-      <w:proofErr w:type="spellStart"/>
-      <w:r>
-        <w:rPr>
-          <w:rFonts w:ascii="Times New Roman" w:hAnsi="Times New Roman" w:cs="Times New Roman"/>
-          <w:color w:val="222222"/>
-          <w:shd w:val="clear" w:color="auto" w:fill="FFFFFF"/>
-        </w:rPr>
-        <w:t>SocketPro</w:t>
-      </w:r>
-      <w:proofErr w:type="spellEnd"/>
-      <w:r>
-        <w:rPr>
-          <w:rFonts w:ascii="Times New Roman" w:hAnsi="Times New Roman" w:cs="Times New Roman"/>
-          <w:color w:val="222222"/>
-          <w:shd w:val="clear" w:color="auto" w:fill="FFFFFF"/>
-        </w:rPr>
-        <w:t xml:space="preserve"> queue results measured from two cheap virtual machines across Google cloud data centers. The network has a bandwidth around 40 </w:t>
-      </w:r>
-      <w:proofErr w:type="spellStart"/>
-      <w:r>
-        <w:rPr>
-          <w:rFonts w:ascii="Times New Roman" w:hAnsi="Times New Roman" w:cs="Times New Roman"/>
-          <w:color w:val="222222"/>
-          <w:shd w:val="clear" w:color="auto" w:fill="FFFFFF"/>
-        </w:rPr>
-        <w:t>Mbps</w:t>
-      </w:r>
-      <w:proofErr w:type="spellEnd"/>
-      <w:r>
-        <w:rPr>
-          <w:rFonts w:ascii="Times New Roman" w:hAnsi="Times New Roman" w:cs="Times New Roman"/>
-          <w:color w:val="222222"/>
-          <w:shd w:val="clear" w:color="auto" w:fill="FFFFFF"/>
-        </w:rPr>
-        <w:t xml:space="preserve"> with a high latency about 35 milliseconds. Both client and server application codes (</w:t>
-      </w:r>
-      <w:proofErr w:type="spellStart"/>
-      <w:r>
-        <w:rPr>
-          <w:rFonts w:ascii="Times New Roman" w:hAnsi="Times New Roman" w:cs="Times New Roman"/>
-          <w:color w:val="222222"/>
-          <w:shd w:val="clear" w:color="auto" w:fill="FFFFFF"/>
-        </w:rPr>
-        <w:t>sq_client</w:t>
-      </w:r>
-      <w:proofErr w:type="spellEnd"/>
-      <w:r>
-        <w:rPr>
-          <w:rFonts w:ascii="Times New Roman" w:hAnsi="Times New Roman" w:cs="Times New Roman"/>
-          <w:color w:val="222222"/>
-          <w:shd w:val="clear" w:color="auto" w:fill="FFFFFF"/>
-        </w:rPr>
-        <w:t xml:space="preserve"> and </w:t>
-      </w:r>
-      <w:proofErr w:type="spellStart"/>
-      <w:r>
-        <w:rPr>
-          <w:rFonts w:ascii="Times New Roman" w:hAnsi="Times New Roman" w:cs="Times New Roman"/>
-          <w:color w:val="222222"/>
-          <w:shd w:val="clear" w:color="auto" w:fill="FFFFFF"/>
-        </w:rPr>
-        <w:t>sq_server</w:t>
-      </w:r>
-      <w:proofErr w:type="spellEnd"/>
-      <w:r>
-        <w:rPr>
-          <w:rFonts w:ascii="Times New Roman" w:hAnsi="Times New Roman" w:cs="Times New Roman"/>
-          <w:color w:val="222222"/>
-          <w:shd w:val="clear" w:color="auto" w:fill="FFFFFF"/>
-        </w:rPr>
-        <w:t>) could be found at the directory</w:t>
-      </w:r>
-      <w:proofErr w:type="gramStart"/>
-      <w:r>
-        <w:rPr>
-          <w:rFonts w:ascii="Times New Roman" w:hAnsi="Times New Roman" w:cs="Times New Roman"/>
-          <w:color w:val="222222"/>
-          <w:shd w:val="clear" w:color="auto" w:fill="FFFFFF"/>
-        </w:rPr>
-        <w:t xml:space="preserve"> ..</w:t>
-      </w:r>
-      <w:proofErr w:type="gramEnd"/>
-      <w:r>
-        <w:rPr>
-          <w:rFonts w:ascii="Times New Roman" w:hAnsi="Times New Roman" w:cs="Times New Roman"/>
-          <w:color w:val="222222"/>
-          <w:shd w:val="clear" w:color="auto" w:fill="FFFFFF"/>
-        </w:rPr>
-        <w:t>/</w:t>
-      </w:r>
-      <w:proofErr w:type="spellStart"/>
-      <w:r>
-        <w:rPr>
-          <w:rFonts w:ascii="Times New Roman" w:hAnsi="Times New Roman" w:cs="Times New Roman"/>
-          <w:color w:val="222222"/>
-          <w:shd w:val="clear" w:color="auto" w:fill="FFFFFF"/>
-        </w:rPr>
-        <w:t>socketpro</w:t>
-      </w:r>
-      <w:proofErr w:type="spellEnd"/>
-      <w:r>
-        <w:rPr>
-          <w:rFonts w:ascii="Times New Roman" w:hAnsi="Times New Roman" w:cs="Times New Roman"/>
-          <w:color w:val="222222"/>
-          <w:shd w:val="clear" w:color="auto" w:fill="FFFFFF"/>
-        </w:rPr>
-        <w:t>/samples/</w:t>
-      </w:r>
-      <w:proofErr w:type="spellStart"/>
-      <w:r>
-        <w:rPr>
-          <w:rFonts w:ascii="Times New Roman" w:hAnsi="Times New Roman" w:cs="Times New Roman"/>
-          <w:color w:val="222222"/>
-          <w:shd w:val="clear" w:color="auto" w:fill="FFFFFF"/>
-        </w:rPr>
-        <w:t>qperf</w:t>
-      </w:r>
-      <w:proofErr w:type="spellEnd"/>
-      <w:r>
-        <w:rPr>
-          <w:rFonts w:ascii="Times New Roman" w:hAnsi="Times New Roman" w:cs="Times New Roman"/>
-          <w:color w:val="222222"/>
-          <w:shd w:val="clear" w:color="auto" w:fill="FFFFFF"/>
-        </w:rPr>
-        <w:t>/</w:t>
-      </w:r>
-      <w:proofErr w:type="spellStart"/>
-      <w:r>
-        <w:rPr>
-          <w:rFonts w:ascii="Times New Roman" w:hAnsi="Times New Roman" w:cs="Times New Roman"/>
-          <w:color w:val="222222"/>
-          <w:shd w:val="clear" w:color="auto" w:fill="FFFFFF"/>
-        </w:rPr>
-        <w:t>cperf</w:t>
-      </w:r>
-      <w:proofErr w:type="spellEnd"/>
-      <w:r>
-        <w:rPr>
-          <w:rFonts w:ascii="Times New Roman" w:hAnsi="Times New Roman" w:cs="Times New Roman"/>
-          <w:color w:val="222222"/>
-          <w:shd w:val="clear" w:color="auto" w:fill="FFFFFF"/>
-        </w:rPr>
-        <w:t xml:space="preserve">. After cloning </w:t>
-      </w:r>
-      <w:proofErr w:type="spellStart"/>
-      <w:r>
-        <w:rPr>
-          <w:rFonts w:ascii="Times New Roman" w:hAnsi="Times New Roman" w:cs="Times New Roman"/>
-          <w:color w:val="222222"/>
-          <w:shd w:val="clear" w:color="auto" w:fill="FFFFFF"/>
-        </w:rPr>
-        <w:t>SocketPro</w:t>
-      </w:r>
-      <w:proofErr w:type="spellEnd"/>
-      <w:r>
-        <w:rPr>
-          <w:rFonts w:ascii="Times New Roman" w:hAnsi="Times New Roman" w:cs="Times New Roman"/>
-          <w:color w:val="222222"/>
-          <w:shd w:val="clear" w:color="auto" w:fill="FFFFFF"/>
-        </w:rPr>
-        <w:t xml:space="preserve"> at the site </w:t>
+        <w:t xml:space="preserve">The above Figure 5 shows SocketPro queue results measured from two cheap virtual machines across Google cloud data centers. The network has a bandwidth around 40 Mbps with a high latency about 35 milliseconds. Both client and server application codes (sq_client and sq_server) could be found at the directory ../socketpro/samples/qperf/cperf. After cloning SocketPro at the site </w:t>
       </w:r>
       <w:hyperlink r:id="rId17" w:history="1">
         <w:r>
@@ -4822,7 +3377,6 @@
         </w:rPr>
         <w:t xml:space="preserve"> out the branch </w:t>
       </w:r>
-      <w:proofErr w:type="spellStart"/>
       <w:r>
         <w:rPr>
           <w:rFonts w:ascii="Times New Roman" w:hAnsi="Times New Roman" w:cs="Times New Roman"/>
@@ -4832,68 +3386,13 @@
         </w:rPr>
         <w:t>linux_tests</w:t>
       </w:r>
-      <w:proofErr w:type="spellEnd"/>
-      <w:r>
-        <w:rPr>
-          <w:rFonts w:ascii="Times New Roman" w:hAnsi="Times New Roman" w:cs="Times New Roman"/>
-          <w:color w:val="222222"/>
-          <w:shd w:val="clear" w:color="auto" w:fill="FFFFFF"/>
-        </w:rPr>
-        <w:t>, you will find the two pre-compiled applications at the directory</w:t>
-      </w:r>
-      <w:proofErr w:type="gramStart"/>
-      <w:r>
-        <w:rPr>
-          <w:rFonts w:ascii="Times New Roman" w:hAnsi="Times New Roman" w:cs="Times New Roman"/>
-          <w:color w:val="222222"/>
-          <w:shd w:val="clear" w:color="auto" w:fill="FFFFFF"/>
-        </w:rPr>
-        <w:t xml:space="preserve"> ..</w:t>
-      </w:r>
-      <w:proofErr w:type="gramEnd"/>
-      <w:r>
-        <w:rPr>
-          <w:rFonts w:ascii="Times New Roman" w:hAnsi="Times New Roman" w:cs="Times New Roman"/>
-          <w:color w:val="222222"/>
-          <w:shd w:val="clear" w:color="auto" w:fill="FFFFFF"/>
-        </w:rPr>
-        <w:t>/</w:t>
-      </w:r>
-      <w:proofErr w:type="spellStart"/>
-      <w:r>
-        <w:rPr>
-          <w:rFonts w:ascii="Times New Roman" w:hAnsi="Times New Roman" w:cs="Times New Roman"/>
-          <w:color w:val="222222"/>
-          <w:shd w:val="clear" w:color="auto" w:fill="FFFFFF"/>
-        </w:rPr>
-        <w:t>socketpro</w:t>
-      </w:r>
-      <w:proofErr w:type="spellEnd"/>
-      <w:r>
-        <w:rPr>
-          <w:rFonts w:ascii="Times New Roman" w:hAnsi="Times New Roman" w:cs="Times New Roman"/>
-          <w:color w:val="222222"/>
-          <w:shd w:val="clear" w:color="auto" w:fill="FFFFFF"/>
-        </w:rPr>
-        <w:t>/</w:t>
-      </w:r>
-      <w:proofErr w:type="spellStart"/>
-      <w:r>
-        <w:rPr>
-          <w:rFonts w:ascii="Times New Roman" w:hAnsi="Times New Roman" w:cs="Times New Roman"/>
-          <w:color w:val="222222"/>
-          <w:shd w:val="clear" w:color="auto" w:fill="FFFFFF"/>
-        </w:rPr>
-        <w:t>test_apps</w:t>
-      </w:r>
-      <w:proofErr w:type="spellEnd"/>
-      <w:r>
-        <w:rPr>
-          <w:rFonts w:ascii="Times New Roman" w:hAnsi="Times New Roman" w:cs="Times New Roman"/>
-          <w:color w:val="222222"/>
-          <w:shd w:val="clear" w:color="auto" w:fill="FFFFFF"/>
-        </w:rPr>
-        <w:t>. You can use the two applications for your own testing</w:t>
+      <w:r>
+        <w:rPr>
+          <w:rFonts w:ascii="Times New Roman" w:hAnsi="Times New Roman" w:cs="Times New Roman"/>
+          <w:color w:val="222222"/>
+          <w:shd w:val="clear" w:color="auto" w:fill="FFFFFF"/>
+        </w:rPr>
+        <w:t>, you will find the two pre-compiled applications at the directory ../socketpro/test_apps. You can use the two applications for your own testing</w:t>
       </w:r>
       <w:r>
         <w:rPr>
@@ -4959,25 +3458,7 @@
           <w:color w:val="222222"/>
           <w:shd w:val="clear" w:color="auto" w:fill="FFFFFF"/>
         </w:rPr>
-        <w:t xml:space="preserve"> if you can turn on </w:t>
-      </w:r>
-      <w:proofErr w:type="spellStart"/>
-      <w:r>
-        <w:rPr>
-          <w:rFonts w:ascii="Times New Roman" w:hAnsi="Times New Roman" w:cs="Times New Roman"/>
-          <w:color w:val="222222"/>
-          <w:shd w:val="clear" w:color="auto" w:fill="FFFFFF"/>
-        </w:rPr>
-        <w:t>SocketPro</w:t>
-      </w:r>
-      <w:proofErr w:type="spellEnd"/>
-      <w:r>
-        <w:rPr>
-          <w:rFonts w:ascii="Times New Roman" w:hAnsi="Times New Roman" w:cs="Times New Roman"/>
-          <w:color w:val="222222"/>
-          <w:shd w:val="clear" w:color="auto" w:fill="FFFFFF"/>
-        </w:rPr>
-        <w:t xml:space="preserve"> in-line compression and decompression features</w:t>
+        <w:t xml:space="preserve"> if you can turn on SocketPro in-line compression and decompression features</w:t>
       </w:r>
       <w:r>
         <w:rPr>
@@ -5003,25 +3484,7 @@
           <w:shd w:val="clear" w:color="auto" w:fill="FFFFFF"/>
         </w:rPr>
         <w:tab/>
-        <w:t xml:space="preserve">If message sizes are smaller than 64 bytes, you can also use </w:t>
-      </w:r>
-      <w:proofErr w:type="spellStart"/>
-      <w:r>
-        <w:rPr>
-          <w:rFonts w:ascii="Times New Roman" w:hAnsi="Times New Roman" w:cs="Times New Roman"/>
-          <w:color w:val="222222"/>
-          <w:shd w:val="clear" w:color="auto" w:fill="FFFFFF"/>
-        </w:rPr>
-        <w:t>SocketPro</w:t>
-      </w:r>
-      <w:proofErr w:type="spellEnd"/>
-      <w:r>
-        <w:rPr>
-          <w:rFonts w:ascii="Times New Roman" w:hAnsi="Times New Roman" w:cs="Times New Roman"/>
-          <w:color w:val="222222"/>
-          <w:shd w:val="clear" w:color="auto" w:fill="FFFFFF"/>
-        </w:rPr>
-        <w:t xml:space="preserve"> manual batching feature to increase performance further. </w:t>
+        <w:t xml:space="preserve">If message sizes are smaller than 64 bytes, you can also use SocketPro manual batching feature to increase performance further. </w:t>
       </w:r>
     </w:p>
     <w:p>
@@ -5062,31 +3525,7 @@
           <w:szCs w:val="24"/>
           <w:shd w:val="clear" w:color="auto" w:fill="FFFFFF"/>
         </w:rPr>
-        <w:t xml:space="preserve">Highlights of </w:t>
-      </w:r>
-      <w:proofErr w:type="spellStart"/>
-      <w:r>
-        <w:rPr>
-          <w:rFonts w:ascii="Times New Roman" w:hAnsi="Times New Roman" w:cs="Times New Roman"/>
-          <w:b/>
-          <w:color w:val="222222"/>
-          <w:sz w:val="24"/>
-          <w:szCs w:val="24"/>
-          <w:shd w:val="clear" w:color="auto" w:fill="FFFFFF"/>
-        </w:rPr>
-        <w:t>SocketPro</w:t>
-      </w:r>
-      <w:proofErr w:type="spellEnd"/>
-      <w:r>
-        <w:rPr>
-          <w:rFonts w:ascii="Times New Roman" w:hAnsi="Times New Roman" w:cs="Times New Roman"/>
-          <w:b/>
-          <w:color w:val="222222"/>
-          <w:sz w:val="24"/>
-          <w:szCs w:val="24"/>
-          <w:shd w:val="clear" w:color="auto" w:fill="FFFFFF"/>
-        </w:rPr>
-        <w:t xml:space="preserve"> persistent message queue</w:t>
+        <w:t>Highlights of SocketPro persistent message queue</w:t>
       </w:r>
     </w:p>
     <w:p>
@@ -5143,25 +3582,7 @@
           <w:color w:val="222222"/>
           <w:shd w:val="clear" w:color="auto" w:fill="FFFFFF"/>
         </w:rPr>
-        <w:t xml:space="preserve"> </w:t>
-      </w:r>
-      <w:proofErr w:type="spellStart"/>
-      <w:r>
-        <w:rPr>
-          <w:rFonts w:ascii="Times New Roman" w:hAnsi="Times New Roman" w:cs="Times New Roman"/>
-          <w:color w:val="222222"/>
-          <w:shd w:val="clear" w:color="auto" w:fill="FFFFFF"/>
-        </w:rPr>
-        <w:t>SocketPro</w:t>
-      </w:r>
-      <w:proofErr w:type="spellEnd"/>
-      <w:r>
-        <w:rPr>
-          <w:rFonts w:ascii="Times New Roman" w:hAnsi="Times New Roman" w:cs="Times New Roman"/>
-          <w:color w:val="222222"/>
-          <w:shd w:val="clear" w:color="auto" w:fill="FFFFFF"/>
-        </w:rPr>
-        <w:t xml:space="preserve"> persistent message queue advantages</w:t>
+        <w:t xml:space="preserve"> SocketPro persistent message queue advantages</w:t>
       </w:r>
       <w:r>
         <w:rPr>
@@ -5193,23 +3614,13 @@
           <w:shd w:val="clear" w:color="auto" w:fill="FFFFFF"/>
         </w:rPr>
       </w:pPr>
-      <w:proofErr w:type="spellStart"/>
-      <w:r>
-        <w:rPr>
-          <w:rFonts w:ascii="Times New Roman" w:hAnsi="Times New Roman" w:cs="Times New Roman"/>
-          <w:color w:val="222222"/>
-          <w:shd w:val="clear" w:color="auto" w:fill="FFFFFF"/>
-        </w:rPr>
-        <w:t>SocketPro</w:t>
-      </w:r>
-      <w:proofErr w:type="spellEnd"/>
-      <w:r>
-        <w:rPr>
-          <w:rFonts w:ascii="Times New Roman" w:hAnsi="Times New Roman" w:cs="Times New Roman"/>
-          <w:color w:val="222222"/>
-          <w:shd w:val="clear" w:color="auto" w:fill="FFFFFF"/>
-        </w:rPr>
-        <w:t xml:space="preserve"> persistent message queue </w:t>
+      <w:r>
+        <w:rPr>
+          <w:rFonts w:ascii="Times New Roman" w:hAnsi="Times New Roman" w:cs="Times New Roman"/>
+          <w:color w:val="222222"/>
+          <w:shd w:val="clear" w:color="auto" w:fill="FFFFFF"/>
+        </w:rPr>
+        <w:t xml:space="preserve">SocketPro persistent message queue </w:t>
       </w:r>
       <w:r>
         <w:rPr>
@@ -5301,23 +3712,13 @@
           <w:shd w:val="clear" w:color="auto" w:fill="FFFFFF"/>
         </w:rPr>
       </w:pPr>
-      <w:proofErr w:type="spellStart"/>
-      <w:r>
-        <w:rPr>
-          <w:rFonts w:ascii="Times New Roman" w:hAnsi="Times New Roman" w:cs="Times New Roman"/>
-          <w:color w:val="222222"/>
-          <w:shd w:val="clear" w:color="auto" w:fill="FFFFFF"/>
-        </w:rPr>
-        <w:t>SocketPro</w:t>
-      </w:r>
-      <w:proofErr w:type="spellEnd"/>
-      <w:r>
-        <w:rPr>
-          <w:rFonts w:ascii="Times New Roman" w:hAnsi="Times New Roman" w:cs="Times New Roman"/>
-          <w:color w:val="222222"/>
-          <w:shd w:val="clear" w:color="auto" w:fill="FFFFFF"/>
-        </w:rPr>
-        <w:t xml:space="preserve"> p</w:t>
+      <w:r>
+        <w:rPr>
+          <w:rFonts w:ascii="Times New Roman" w:hAnsi="Times New Roman" w:cs="Times New Roman"/>
+          <w:color w:val="222222"/>
+          <w:shd w:val="clear" w:color="auto" w:fill="FFFFFF"/>
+        </w:rPr>
+        <w:t>SocketPro p</w:t>
       </w:r>
       <w:r>
         <w:rPr>
@@ -5406,23 +3807,13 @@
           <w:shd w:val="clear" w:color="auto" w:fill="FFFFFF"/>
         </w:rPr>
       </w:pPr>
-      <w:proofErr w:type="spellStart"/>
-      <w:r>
-        <w:rPr>
-          <w:rFonts w:ascii="Times New Roman" w:hAnsi="Times New Roman" w:cs="Times New Roman"/>
-          <w:color w:val="222222"/>
-          <w:shd w:val="clear" w:color="auto" w:fill="FFFFFF"/>
-        </w:rPr>
-        <w:t>SocketPro</w:t>
-      </w:r>
-      <w:proofErr w:type="spellEnd"/>
-      <w:r>
-        <w:rPr>
-          <w:rFonts w:ascii="Times New Roman" w:hAnsi="Times New Roman" w:cs="Times New Roman"/>
-          <w:color w:val="222222"/>
-          <w:shd w:val="clear" w:color="auto" w:fill="FFFFFF"/>
-        </w:rPr>
-        <w:t xml:space="preserve"> persistent message queue supports </w:t>
+      <w:r>
+        <w:rPr>
+          <w:rFonts w:ascii="Times New Roman" w:hAnsi="Times New Roman" w:cs="Times New Roman"/>
+          <w:color w:val="222222"/>
+          <w:shd w:val="clear" w:color="auto" w:fill="FFFFFF"/>
+        </w:rPr>
+        <w:t xml:space="preserve">SocketPro persistent message queue supports </w:t>
       </w:r>
       <w:r>
         <w:rPr>
@@ -5495,25 +3886,7 @@
           <w:color w:val="222222"/>
           <w:shd w:val="clear" w:color="auto" w:fill="FFFFFF"/>
         </w:rPr>
-        <w:t xml:space="preserve"> at the same time with </w:t>
-      </w:r>
-      <w:proofErr w:type="spellStart"/>
-      <w:r>
-        <w:rPr>
-          <w:rFonts w:ascii="Times New Roman" w:hAnsi="Times New Roman" w:cs="Times New Roman"/>
-          <w:color w:val="222222"/>
-          <w:shd w:val="clear" w:color="auto" w:fill="FFFFFF"/>
-        </w:rPr>
-        <w:t>SocketPro</w:t>
-      </w:r>
-      <w:proofErr w:type="spellEnd"/>
-      <w:r>
-        <w:rPr>
-          <w:rFonts w:ascii="Times New Roman" w:hAnsi="Times New Roman" w:cs="Times New Roman"/>
-          <w:color w:val="222222"/>
-          <w:shd w:val="clear" w:color="auto" w:fill="FFFFFF"/>
-        </w:rPr>
-        <w:t xml:space="preserve"> queue, but Kafka is not capable to do so.</w:t>
+        <w:t xml:space="preserve"> at the same time with SocketPro queue, but Kafka is not capable to do so.</w:t>
       </w:r>
     </w:p>
     <w:p>
@@ -5529,23 +3902,13 @@
           <w:shd w:val="clear" w:color="auto" w:fill="FFFFFF"/>
         </w:rPr>
       </w:pPr>
-      <w:proofErr w:type="spellStart"/>
-      <w:r>
-        <w:rPr>
-          <w:rFonts w:ascii="Times New Roman" w:hAnsi="Times New Roman" w:cs="Times New Roman"/>
-          <w:color w:val="222222"/>
-          <w:shd w:val="clear" w:color="auto" w:fill="FFFFFF"/>
-        </w:rPr>
-        <w:t>SocketPro</w:t>
-      </w:r>
-      <w:proofErr w:type="spellEnd"/>
-      <w:r>
-        <w:rPr>
-          <w:rFonts w:ascii="Times New Roman" w:hAnsi="Times New Roman" w:cs="Times New Roman"/>
-          <w:color w:val="222222"/>
-          <w:shd w:val="clear" w:color="auto" w:fill="FFFFFF"/>
-        </w:rPr>
-        <w:t xml:space="preserve"> queue can guarantee </w:t>
+      <w:r>
+        <w:rPr>
+          <w:rFonts w:ascii="Times New Roman" w:hAnsi="Times New Roman" w:cs="Times New Roman"/>
+          <w:color w:val="222222"/>
+          <w:shd w:val="clear" w:color="auto" w:fill="FFFFFF"/>
+        </w:rPr>
+        <w:t xml:space="preserve">SocketPro queue can guarantee </w:t>
       </w:r>
       <w:r>
         <w:rPr>
@@ -5562,25 +3925,7 @@
           <w:color w:val="222222"/>
           <w:shd w:val="clear" w:color="auto" w:fill="FFFFFF"/>
         </w:rPr>
-        <w:t xml:space="preserve"> </w:t>
-      </w:r>
-      <w:proofErr w:type="gramStart"/>
-      <w:r>
-        <w:rPr>
-          <w:rFonts w:ascii="Times New Roman" w:hAnsi="Times New Roman" w:cs="Times New Roman"/>
-          <w:color w:val="222222"/>
-          <w:shd w:val="clear" w:color="auto" w:fill="FFFFFF"/>
-        </w:rPr>
-        <w:t>as long as</w:t>
-      </w:r>
-      <w:proofErr w:type="gramEnd"/>
-      <w:r>
-        <w:rPr>
-          <w:rFonts w:ascii="Times New Roman" w:hAnsi="Times New Roman" w:cs="Times New Roman"/>
-          <w:color w:val="222222"/>
-          <w:shd w:val="clear" w:color="auto" w:fill="FFFFFF"/>
-        </w:rPr>
-        <w:t xml:space="preserve"> you turn on local or client message queue, but you cannot do so with Kafka.</w:t>
+        <w:t xml:space="preserve"> as long as you turn on local or client message queue, but you cannot do so with Kafka.</w:t>
       </w:r>
     </w:p>
     <w:p>
@@ -5596,23 +3941,13 @@
           <w:shd w:val="clear" w:color="auto" w:fill="FFFFFF"/>
         </w:rPr>
       </w:pPr>
-      <w:proofErr w:type="spellStart"/>
-      <w:r>
-        <w:rPr>
-          <w:rFonts w:ascii="Times New Roman" w:hAnsi="Times New Roman" w:cs="Times New Roman"/>
-          <w:color w:val="222222"/>
-          <w:shd w:val="clear" w:color="auto" w:fill="FFFFFF"/>
-        </w:rPr>
-        <w:t>SocketPro</w:t>
-      </w:r>
-      <w:proofErr w:type="spellEnd"/>
-      <w:r>
-        <w:rPr>
-          <w:rFonts w:ascii="Times New Roman" w:hAnsi="Times New Roman" w:cs="Times New Roman"/>
-          <w:color w:val="222222"/>
-          <w:shd w:val="clear" w:color="auto" w:fill="FFFFFF"/>
-        </w:rPr>
-        <w:t xml:space="preserve"> queue supports message availability to notify all connected consumers in real-time fashion for the shortest latency. Its latency is </w:t>
+      <w:r>
+        <w:rPr>
+          <w:rFonts w:ascii="Times New Roman" w:hAnsi="Times New Roman" w:cs="Times New Roman"/>
+          <w:color w:val="222222"/>
+          <w:shd w:val="clear" w:color="auto" w:fill="FFFFFF"/>
+        </w:rPr>
+        <w:t xml:space="preserve">SocketPro queue supports message availability to notify all connected consumers in real-time fashion for the shortest latency. Its latency is </w:t>
       </w:r>
       <w:r>
         <w:rPr>
@@ -5637,25 +3972,7 @@
           <w:color w:val="222222"/>
           <w:shd w:val="clear" w:color="auto" w:fill="FFFFFF"/>
         </w:rPr>
-        <w:t xml:space="preserve"> and could be as low as 0.3 </w:t>
-      </w:r>
-      <w:proofErr w:type="spellStart"/>
-      <w:r>
-        <w:rPr>
-          <w:rFonts w:ascii="Times New Roman" w:hAnsi="Times New Roman" w:cs="Times New Roman"/>
-          <w:color w:val="222222"/>
-          <w:shd w:val="clear" w:color="auto" w:fill="FFFFFF"/>
-        </w:rPr>
-        <w:t>ms</w:t>
-      </w:r>
-      <w:proofErr w:type="spellEnd"/>
-      <w:r>
-        <w:rPr>
-          <w:rFonts w:ascii="Times New Roman" w:hAnsi="Times New Roman" w:cs="Times New Roman"/>
-          <w:color w:val="222222"/>
-          <w:shd w:val="clear" w:color="auto" w:fill="FFFFFF"/>
-        </w:rPr>
-        <w:t xml:space="preserve"> on local </w:t>
+        <w:t xml:space="preserve"> and could be as low as 0.3 ms on local </w:t>
       </w:r>
       <w:r>
         <w:rPr>
@@ -5673,23 +3990,13 @@
         </w:rPr>
         <w:t xml:space="preserve">. Kafka’s lowest latency is 1 </w:t>
       </w:r>
-      <w:proofErr w:type="spellStart"/>
-      <w:r>
-        <w:rPr>
-          <w:rFonts w:ascii="Times New Roman" w:hAnsi="Times New Roman" w:cs="Times New Roman"/>
-          <w:color w:val="222222"/>
-          <w:shd w:val="clear" w:color="auto" w:fill="FFFFFF"/>
-        </w:rPr>
-        <w:t>ms</w:t>
-      </w:r>
-      <w:proofErr w:type="spellEnd"/>
-      <w:r>
-        <w:rPr>
-          <w:rFonts w:ascii="Times New Roman" w:hAnsi="Times New Roman" w:cs="Times New Roman"/>
-          <w:color w:val="222222"/>
-          <w:shd w:val="clear" w:color="auto" w:fill="FFFFFF"/>
-        </w:rPr>
-        <w:t xml:space="preserve"> </w:t>
+      <w:r>
+        <w:rPr>
+          <w:rFonts w:ascii="Times New Roman" w:hAnsi="Times New Roman" w:cs="Times New Roman"/>
+          <w:color w:val="222222"/>
+          <w:shd w:val="clear" w:color="auto" w:fill="FFFFFF"/>
+        </w:rPr>
+        <w:t xml:space="preserve">ms </w:t>
       </w:r>
       <w:r>
         <w:rPr>
@@ -5721,23 +4028,13 @@
           <w:shd w:val="clear" w:color="auto" w:fill="FFFFFF"/>
         </w:rPr>
       </w:pPr>
-      <w:proofErr w:type="spellStart"/>
-      <w:r>
-        <w:rPr>
-          <w:rFonts w:ascii="Times New Roman" w:hAnsi="Times New Roman" w:cs="Times New Roman"/>
-          <w:color w:val="222222"/>
-          <w:shd w:val="clear" w:color="auto" w:fill="FFFFFF"/>
-        </w:rPr>
-        <w:t>SocketPro</w:t>
-      </w:r>
-      <w:proofErr w:type="spellEnd"/>
-      <w:r>
-        <w:rPr>
-          <w:rFonts w:ascii="Times New Roman" w:hAnsi="Times New Roman" w:cs="Times New Roman"/>
-          <w:color w:val="222222"/>
-          <w:shd w:val="clear" w:color="auto" w:fill="FFFFFF"/>
-        </w:rPr>
-        <w:t xml:space="preserve"> queue is </w:t>
+      <w:r>
+        <w:rPr>
+          <w:rFonts w:ascii="Times New Roman" w:hAnsi="Times New Roman" w:cs="Times New Roman"/>
+          <w:color w:val="222222"/>
+          <w:shd w:val="clear" w:color="auto" w:fill="FFFFFF"/>
+        </w:rPr>
+        <w:t xml:space="preserve">SocketPro queue is </w:t>
       </w:r>
       <w:r>
         <w:rPr>
@@ -5833,87 +4130,15 @@
           <w:color w:val="222222"/>
           <w:shd w:val="clear" w:color="auto" w:fill="FFFFFF"/>
         </w:rPr>
-        <w:t xml:space="preserve"> </w:t>
-      </w:r>
-      <w:proofErr w:type="spellStart"/>
-      <w:r>
-        <w:rPr>
-          <w:rFonts w:ascii="Times New Roman" w:hAnsi="Times New Roman" w:cs="Times New Roman"/>
-          <w:color w:val="222222"/>
-          <w:shd w:val="clear" w:color="auto" w:fill="FFFFFF"/>
-        </w:rPr>
-        <w:t>en</w:t>
-      </w:r>
-      <w:proofErr w:type="spellEnd"/>
-      <w:r>
-        <w:rPr>
-          <w:rFonts w:ascii="Times New Roman" w:hAnsi="Times New Roman" w:cs="Times New Roman"/>
-          <w:color w:val="222222"/>
-          <w:shd w:val="clear" w:color="auto" w:fill="FFFFFF"/>
-        </w:rPr>
-        <w:t xml:space="preserve">-queue a portion of messages with </w:t>
-      </w:r>
-      <w:proofErr w:type="spellStart"/>
-      <w:r>
-        <w:rPr>
-          <w:rFonts w:ascii="Times New Roman" w:hAnsi="Times New Roman" w:cs="Times New Roman"/>
-          <w:color w:val="222222"/>
-          <w:shd w:val="clear" w:color="auto" w:fill="FFFFFF"/>
-        </w:rPr>
-        <w:t>SocketPro</w:t>
-      </w:r>
-      <w:proofErr w:type="spellEnd"/>
-      <w:r>
-        <w:rPr>
-          <w:rFonts w:ascii="Times New Roman" w:hAnsi="Times New Roman" w:cs="Times New Roman"/>
-          <w:color w:val="222222"/>
-          <w:shd w:val="clear" w:color="auto" w:fill="FFFFFF"/>
-        </w:rPr>
-        <w:t xml:space="preserve">, but you are forced to </w:t>
-      </w:r>
-      <w:proofErr w:type="spellStart"/>
-      <w:r>
-        <w:rPr>
-          <w:rFonts w:ascii="Times New Roman" w:hAnsi="Times New Roman" w:cs="Times New Roman"/>
-          <w:color w:val="222222"/>
-          <w:shd w:val="clear" w:color="auto" w:fill="FFFFFF"/>
-        </w:rPr>
-        <w:t>en</w:t>
-      </w:r>
-      <w:proofErr w:type="spellEnd"/>
-      <w:r>
-        <w:rPr>
-          <w:rFonts w:ascii="Times New Roman" w:hAnsi="Times New Roman" w:cs="Times New Roman"/>
-          <w:color w:val="222222"/>
-          <w:shd w:val="clear" w:color="auto" w:fill="FFFFFF"/>
-        </w:rPr>
-        <w:t>-queue all messages with Kafka.</w:t>
-      </w:r>
-      <w:r>
-        <w:rPr>
-          <w:rFonts w:ascii="Times New Roman" w:hAnsi="Times New Roman" w:cs="Times New Roman"/>
-          <w:color w:val="222222"/>
-          <w:shd w:val="clear" w:color="auto" w:fill="FFFFFF"/>
-        </w:rPr>
-        <w:t xml:space="preserve"> Further, you can integrate message queue with </w:t>
-      </w:r>
-      <w:proofErr w:type="spellStart"/>
-      <w:r>
-        <w:rPr>
-          <w:rFonts w:ascii="Times New Roman" w:hAnsi="Times New Roman" w:cs="Times New Roman"/>
-          <w:color w:val="222222"/>
-          <w:shd w:val="clear" w:color="auto" w:fill="FFFFFF"/>
-        </w:rPr>
-        <w:t>SocketPro</w:t>
-      </w:r>
-      <w:proofErr w:type="spellEnd"/>
-      <w:r>
-        <w:rPr>
-          <w:rFonts w:ascii="Times New Roman" w:hAnsi="Times New Roman" w:cs="Times New Roman"/>
-          <w:color w:val="222222"/>
-          <w:shd w:val="clear" w:color="auto" w:fill="FFFFFF"/>
-        </w:rPr>
-        <w:t xml:space="preserve"> other features such as online message bus, local message queue, client server communication, and so on.</w:t>
+        <w:t xml:space="preserve"> en-queue a portion of messages with SocketPro, but you are forced to en-queue all messages with Kafka.</w:t>
+      </w:r>
+      <w:r>
+        <w:rPr>
+          <w:rFonts w:ascii="Times New Roman" w:hAnsi="Times New Roman" w:cs="Times New Roman"/>
+          <w:color w:val="222222"/>
+          <w:shd w:val="clear" w:color="auto" w:fill="FFFFFF"/>
+        </w:rPr>
+        <w:t xml:space="preserve"> Further, you can integrate message queue with SocketPro other features such as online message bus, local message queue, client server communication, and so on.</w:t>
       </w:r>
     </w:p>
     <w:p>
@@ -5935,25 +4160,7 @@
           <w:color w:val="222222"/>
           <w:shd w:val="clear" w:color="auto" w:fill="FFFFFF"/>
         </w:rPr>
-        <w:t xml:space="preserve">Both client and server codes of </w:t>
-      </w:r>
-      <w:proofErr w:type="spellStart"/>
-      <w:r>
-        <w:rPr>
-          <w:rFonts w:ascii="Times New Roman" w:hAnsi="Times New Roman" w:cs="Times New Roman"/>
-          <w:color w:val="222222"/>
-          <w:shd w:val="clear" w:color="auto" w:fill="FFFFFF"/>
-        </w:rPr>
-        <w:t>SocketPro</w:t>
-      </w:r>
-      <w:proofErr w:type="spellEnd"/>
-      <w:r>
-        <w:rPr>
-          <w:rFonts w:ascii="Times New Roman" w:hAnsi="Times New Roman" w:cs="Times New Roman"/>
-          <w:color w:val="222222"/>
-          <w:shd w:val="clear" w:color="auto" w:fill="FFFFFF"/>
-        </w:rPr>
-        <w:t xml:space="preserve"> persistent message queue are extremely </w:t>
+        <w:t xml:space="preserve">Both client and server codes of SocketPro persistent message queue are extremely </w:t>
       </w:r>
       <w:r>
         <w:rPr>
@@ -5993,25 +4200,7 @@
           <w:shd w:val="clear" w:color="auto" w:fill="FFFFFF"/>
         </w:rPr>
         <w:lastRenderedPageBreak/>
-        <w:t xml:space="preserve">You can embed </w:t>
-      </w:r>
-      <w:proofErr w:type="spellStart"/>
-      <w:r>
-        <w:rPr>
-          <w:rFonts w:ascii="Times New Roman" w:hAnsi="Times New Roman" w:cs="Times New Roman"/>
-          <w:color w:val="222222"/>
-          <w:shd w:val="clear" w:color="auto" w:fill="FFFFFF"/>
-        </w:rPr>
-        <w:t>SocketPro</w:t>
-      </w:r>
-      <w:proofErr w:type="spellEnd"/>
-      <w:r>
-        <w:rPr>
-          <w:rFonts w:ascii="Times New Roman" w:hAnsi="Times New Roman" w:cs="Times New Roman"/>
-          <w:color w:val="222222"/>
-          <w:shd w:val="clear" w:color="auto" w:fill="FFFFFF"/>
-        </w:rPr>
-        <w:t xml:space="preserve"> queue within your application system with </w:t>
+        <w:t xml:space="preserve">You can embed SocketPro queue within your application system with </w:t>
       </w:r>
       <w:r>
         <w:rPr>
@@ -6052,23 +4241,13 @@
         </w:rPr>
         <w:t xml:space="preserve">Like Kafka, </w:t>
       </w:r>
-      <w:proofErr w:type="spellStart"/>
-      <w:r>
-        <w:rPr>
-          <w:rFonts w:ascii="Times New Roman" w:hAnsi="Times New Roman" w:cs="Times New Roman"/>
-          <w:color w:val="222222"/>
-          <w:shd w:val="clear" w:color="auto" w:fill="FFFFFF"/>
-        </w:rPr>
-        <w:t>SocketPro</w:t>
-      </w:r>
-      <w:proofErr w:type="spellEnd"/>
-      <w:r>
-        <w:rPr>
-          <w:rFonts w:ascii="Times New Roman" w:hAnsi="Times New Roman" w:cs="Times New Roman"/>
-          <w:color w:val="222222"/>
-          <w:shd w:val="clear" w:color="auto" w:fill="FFFFFF"/>
-        </w:rPr>
-        <w:t xml:space="preserve"> queue</w:t>
+      <w:r>
+        <w:rPr>
+          <w:rFonts w:ascii="Times New Roman" w:hAnsi="Times New Roman" w:cs="Times New Roman"/>
+          <w:color w:val="222222"/>
+          <w:shd w:val="clear" w:color="auto" w:fill="FFFFFF"/>
+        </w:rPr>
+        <w:t>SocketPro queue</w:t>
       </w:r>
       <w:r>
         <w:rPr>
@@ -6097,12 +4276,8 @@
       </w:r>
     </w:p>
     <w:sectPr>
-      <w:headerReference w:type="even" r:id="rId18"/>
-      <w:headerReference w:type="default" r:id="rId19"/>
-      <w:footerReference w:type="even" r:id="rId20"/>
-      <w:footerReference w:type="default" r:id="rId21"/>
-      <w:headerReference w:type="first" r:id="rId22"/>
-      <w:footerReference w:type="first" r:id="rId23"/>
+      <w:headerReference w:type="default" r:id="rId18"/>
+      <w:footerReference w:type="default" r:id="rId19"/>
       <w:pgSz w:w="15840" w:h="12240" w:orient="landscape"/>
       <w:pgMar w:top="1440" w:right="1440" w:bottom="1440" w:left="1440" w:header="720" w:footer="720" w:gutter="0"/>
       <w:cols w:space="720"/>
@@ -6142,16 +4317,6 @@
   <w:p>
     <w:pPr>
       <w:pStyle w:val="Footer"/>
-    </w:pPr>
-  </w:p>
-</w:ftr>
-</file>
-
-<file path=word/footer2.xml><?xml version="1.0" encoding="utf-8"?>
-<w:ftr xmlns:wpc="http://schemas.microsoft.com/office/word/2010/wordprocessingCanvas" xmlns:cx="http://schemas.microsoft.com/office/drawing/2014/chartex" xmlns:cx1="http://schemas.microsoft.com/office/drawing/2015/9/8/chartex" xmlns:cx2="http://schemas.microsoft.com/office/drawing/2015/10/21/chartex" xmlns:cx3="http://schemas.microsoft.com/office/drawing/2016/5/9/chartex" xmlns:cx4="http://schemas.microsoft.com/office/drawing/2016/5/10/chartex" xmlns:cx5="http://schemas.microsoft.com/office/drawing/2016/5/11/chartex" xmlns:cx6="http://schemas.microsoft.com/office/drawing/2016/5/12/chartex" xmlns:cx7="http://schemas.microsoft.com/office/drawing/2016/5/13/chartex" xmlns:cx8="http://schemas.microsoft.com/office/drawing/2016/5/14/chartex" xmlns:mc="http://schemas.openxmlformats.org/markup-compatibility/2006" xmlns:aink="http://schemas.microsoft.com/office/drawing/2016/ink" xmlns:am3d="http://schemas.microsoft.com/office/drawing/2017/model3d" xmlns:o="urn:schemas-microsoft-com:office:office" xmlns:r="http://schemas.openxmlformats.org/officeDocument/2006/relationships" xmlns:m="http://schemas.openxmlformats.org/officeDocument/2006/math" xmlns:v="urn:schemas-microsoft-com:vml" xmlns:wp14="http://schemas.microsoft.com/office/word/2010/wordprocessingDrawing" xmlns:wp="http://schemas.openxmlformats.org/drawingml/2006/wordprocessingDrawing" xmlns:w10="urn:schemas-microsoft-com:office:word" xmlns:w="http://schemas.openxmlformats.org/wordprocessingml/2006/main" xmlns:w14="http://schemas.microsoft.com/office/word/2010/wordml" xmlns:w15="http://schemas.microsoft.com/office/word/2012/wordml" xmlns:w16cid="http://schemas.microsoft.com/office/word/2016/wordml/cid" xmlns:w16se="http://schemas.microsoft.com/office/word/2015/wordml/symex" xmlns:wpg="http://schemas.microsoft.com/office/word/2010/wordprocessingGroup" xmlns:wpi="http://schemas.microsoft.com/office/word/2010/wordprocessingInk" xmlns:wne="http://schemas.microsoft.com/office/word/2006/wordml" xmlns:wps="http://schemas.microsoft.com/office/word/2010/wordprocessingShape" mc:Ignorable="w14 w15 w16se w16cid wp14">
-  <w:p>
-    <w:pPr>
-      <w:pStyle w:val="Footer"/>
       <w:pBdr>
         <w:top w:val="thinThickSmallGap" w:sz="24" w:space="1" w:color="823B0B" w:themeColor="accent2" w:themeShade="7F"/>
       </w:pBdr>
@@ -6159,7 +4324,6 @@
         <w:rFonts w:asciiTheme="majorHAnsi" w:hAnsiTheme="majorHAnsi"/>
       </w:rPr>
     </w:pPr>
-    <w:proofErr w:type="spellStart"/>
     <w:r>
       <w:rPr>
         <w:rFonts w:ascii="Times New Roman" w:hAnsi="Times New Roman" w:cs="Times New Roman"/>
@@ -6170,7 +4334,6 @@
       </w:rPr>
       <w:t>UDAParts</w:t>
     </w:r>
-    <w:proofErr w:type="spellEnd"/>
     <w:r>
       <w:rPr>
         <w:rFonts w:asciiTheme="majorHAnsi" w:hAnsiTheme="majorHAnsi"/>
@@ -6191,7 +4354,7 @@
         <w:rFonts w:asciiTheme="majorHAnsi" w:hAnsiTheme="majorHAnsi"/>
         <w:noProof/>
       </w:rPr>
-      <w:t>10</w:t>
+      <w:t>2</w:t>
     </w:r>
     <w:r>
       <w:rPr>
@@ -6209,16 +4372,6 @@
 </w:ftr>
 </file>
 
-<file path=word/footer3.xml><?xml version="1.0" encoding="utf-8"?>
-<w:ftr xmlns:wpc="http://schemas.microsoft.com/office/word/2010/wordprocessingCanvas" xmlns:cx="http://schemas.microsoft.com/office/drawing/2014/chartex" xmlns:cx1="http://schemas.microsoft.com/office/drawing/2015/9/8/chartex" xmlns:cx2="http://schemas.microsoft.com/office/drawing/2015/10/21/chartex" xmlns:cx3="http://schemas.microsoft.com/office/drawing/2016/5/9/chartex" xmlns:cx4="http://schemas.microsoft.com/office/drawing/2016/5/10/chartex" xmlns:cx5="http://schemas.microsoft.com/office/drawing/2016/5/11/chartex" xmlns:cx6="http://schemas.microsoft.com/office/drawing/2016/5/12/chartex" xmlns:cx7="http://schemas.microsoft.com/office/drawing/2016/5/13/chartex" xmlns:cx8="http://schemas.microsoft.com/office/drawing/2016/5/14/chartex" xmlns:mc="http://schemas.openxmlformats.org/markup-compatibility/2006" xmlns:aink="http://schemas.microsoft.com/office/drawing/2016/ink" xmlns:am3d="http://schemas.microsoft.com/office/drawing/2017/model3d" xmlns:o="urn:schemas-microsoft-com:office:office" xmlns:r="http://schemas.openxmlformats.org/officeDocument/2006/relationships" xmlns:m="http://schemas.openxmlformats.org/officeDocument/2006/math" xmlns:v="urn:schemas-microsoft-com:vml" xmlns:wp14="http://schemas.microsoft.com/office/word/2010/wordprocessingDrawing" xmlns:wp="http://schemas.openxmlformats.org/drawingml/2006/wordprocessingDrawing" xmlns:w10="urn:schemas-microsoft-com:office:word" xmlns:w="http://schemas.openxmlformats.org/wordprocessingml/2006/main" xmlns:w14="http://schemas.microsoft.com/office/word/2010/wordml" xmlns:w15="http://schemas.microsoft.com/office/word/2012/wordml" xmlns:w16cid="http://schemas.microsoft.com/office/word/2016/wordml/cid" xmlns:w16se="http://schemas.microsoft.com/office/word/2015/wordml/symex" xmlns:wpg="http://schemas.microsoft.com/office/word/2010/wordprocessingGroup" xmlns:wpi="http://schemas.microsoft.com/office/word/2010/wordprocessingInk" xmlns:wne="http://schemas.microsoft.com/office/word/2006/wordml" xmlns:wps="http://schemas.microsoft.com/office/word/2010/wordprocessingShape" mc:Ignorable="w14 w15 w16se w16cid wp14">
-  <w:p>
-    <w:pPr>
-      <w:pStyle w:val="Footer"/>
-    </w:pPr>
-  </w:p>
-</w:ftr>
-</file>
-
 <file path=word/footnotes.xml><?xml version="1.0" encoding="utf-8"?>
 <w:footnotes xmlns:wpc="http://schemas.microsoft.com/office/word/2010/wordprocessingCanvas" xmlns:cx="http://schemas.microsoft.com/office/drawing/2014/chartex" xmlns:cx1="http://schemas.microsoft.com/office/drawing/2015/9/8/chartex" xmlns:cx2="http://schemas.microsoft.com/office/drawing/2015/10/21/chartex" xmlns:cx3="http://schemas.microsoft.com/office/drawing/2016/5/9/chartex" xmlns:cx4="http://schemas.microsoft.com/office/drawing/2016/5/10/chartex" xmlns:cx5="http://schemas.microsoft.com/office/drawing/2016/5/11/chartex" xmlns:cx6="http://schemas.microsoft.com/office/drawing/2016/5/12/chartex" xmlns:cx7="http://schemas.microsoft.com/office/drawing/2016/5/13/chartex" xmlns:cx8="http://schemas.microsoft.com/office/drawing/2016/5/14/chartex" xmlns:mc="http://schemas.openxmlformats.org/markup-compatibility/2006" xmlns:aink="http://schemas.microsoft.com/office/drawing/2016/ink" xmlns:am3d="http://schemas.microsoft.com/office/drawing/2017/model3d" xmlns:o="urn:schemas-microsoft-com:office:office" xmlns:r="http://schemas.openxmlformats.org/officeDocument/2006/relationships" xmlns:m="http://schemas.openxmlformats.org/officeDocument/2006/math" xmlns:v="urn:schemas-microsoft-com:vml" xmlns:wp14="http://schemas.microsoft.com/office/word/2010/wordprocessingDrawing" xmlns:wp="http://schemas.openxmlformats.org/drawingml/2006/wordprocessingDrawing" xmlns:w10="urn:schemas-microsoft-com:office:word" xmlns:w="http://schemas.openxmlformats.org/wordprocessingml/2006/main" xmlns:w14="http://schemas.microsoft.com/office/word/2010/wordml" xmlns:w15="http://schemas.microsoft.com/office/word/2012/wordml" xmlns:w16cid="http://schemas.microsoft.com/office/word/2016/wordml/cid" xmlns:w16se="http://schemas.microsoft.com/office/word/2015/wordml/symex" xmlns:wpg="http://schemas.microsoft.com/office/word/2010/wordprocessingGroup" xmlns:wpi="http://schemas.microsoft.com/office/word/2010/wordprocessingInk" xmlns:wne="http://schemas.microsoft.com/office/word/2006/wordml" xmlns:wps="http://schemas.microsoft.com/office/word/2010/wordprocessingShape" mc:Ignorable="w14 w15 w16se w16cid wp14">
   <w:footnote w:type="separator" w:id="-1">
@@ -6245,16 +4398,6 @@
 </file>
 
 <file path=word/header1.xml><?xml version="1.0" encoding="utf-8"?>
-<w:hdr xmlns:wpc="http://schemas.microsoft.com/office/word/2010/wordprocessingCanvas" xmlns:cx="http://schemas.microsoft.com/office/drawing/2014/chartex" xmlns:cx1="http://schemas.microsoft.com/office/drawing/2015/9/8/chartex" xmlns:cx2="http://schemas.microsoft.com/office/drawing/2015/10/21/chartex" xmlns:cx3="http://schemas.microsoft.com/office/drawing/2016/5/9/chartex" xmlns:cx4="http://schemas.microsoft.com/office/drawing/2016/5/10/chartex" xmlns:cx5="http://schemas.microsoft.com/office/drawing/2016/5/11/chartex" xmlns:cx6="http://schemas.microsoft.com/office/drawing/2016/5/12/chartex" xmlns:cx7="http://schemas.microsoft.com/office/drawing/2016/5/13/chartex" xmlns:cx8="http://schemas.microsoft.com/office/drawing/2016/5/14/chartex" xmlns:mc="http://schemas.openxmlformats.org/markup-compatibility/2006" xmlns:aink="http://schemas.microsoft.com/office/drawing/2016/ink" xmlns:am3d="http://schemas.microsoft.com/office/drawing/2017/model3d" xmlns:o="urn:schemas-microsoft-com:office:office" xmlns:r="http://schemas.openxmlformats.org/officeDocument/2006/relationships" xmlns:m="http://schemas.openxmlformats.org/officeDocument/2006/math" xmlns:v="urn:schemas-microsoft-com:vml" xmlns:wp14="http://schemas.microsoft.com/office/word/2010/wordprocessingDrawing" xmlns:wp="http://schemas.openxmlformats.org/drawingml/2006/wordprocessingDrawing" xmlns:w10="urn:schemas-microsoft-com:office:word" xmlns:w="http://schemas.openxmlformats.org/wordprocessingml/2006/main" xmlns:w14="http://schemas.microsoft.com/office/word/2010/wordml" xmlns:w15="http://schemas.microsoft.com/office/word/2012/wordml" xmlns:w16cid="http://schemas.microsoft.com/office/word/2016/wordml/cid" xmlns:w16se="http://schemas.microsoft.com/office/word/2015/wordml/symex" xmlns:wpg="http://schemas.microsoft.com/office/word/2010/wordprocessingGroup" xmlns:wpi="http://schemas.microsoft.com/office/word/2010/wordprocessingInk" xmlns:wne="http://schemas.microsoft.com/office/word/2006/wordml" xmlns:wps="http://schemas.microsoft.com/office/word/2010/wordprocessingShape" mc:Ignorable="w14 w15 w16se w16cid wp14">
-  <w:p>
-    <w:pPr>
-      <w:pStyle w:val="Header"/>
-    </w:pPr>
-  </w:p>
-</w:hdr>
-</file>
-
-<file path=word/header2.xml><?xml version="1.0" encoding="utf-8"?>
 <w:hdr xmlns:wpc="http://schemas.microsoft.com/office/word/2010/wordprocessingCanvas" xmlns:cx="http://schemas.microsoft.com/office/drawing/2014/chartex" xmlns:cx1="http://schemas.microsoft.com/office/drawing/2015/9/8/chartex" xmlns:cx2="http://schemas.microsoft.com/office/drawing/2015/10/21/chartex" xmlns:cx3="http://schemas.microsoft.com/office/drawing/2016/5/9/chartex" xmlns:cx4="http://schemas.microsoft.com/office/drawing/2016/5/10/chartex" xmlns:cx5="http://schemas.microsoft.com/office/drawing/2016/5/11/chartex" xmlns:cx6="http://schemas.microsoft.com/office/drawing/2016/5/12/chartex" xmlns:cx7="http://schemas.microsoft.com/office/drawing/2016/5/13/chartex" xmlns:cx8="http://schemas.microsoft.com/office/drawing/2016/5/14/chartex" xmlns:mc="http://schemas.openxmlformats.org/markup-compatibility/2006" xmlns:aink="http://schemas.microsoft.com/office/drawing/2016/ink" xmlns:am3d="http://schemas.microsoft.com/office/drawing/2017/model3d" xmlns:o="urn:schemas-microsoft-com:office:office" xmlns:r="http://schemas.openxmlformats.org/officeDocument/2006/relationships" xmlns:m="http://schemas.openxmlformats.org/officeDocument/2006/math" xmlns:v="urn:schemas-microsoft-com:vml" xmlns:wp14="http://schemas.microsoft.com/office/word/2010/wordprocessingDrawing" xmlns:wp="http://schemas.openxmlformats.org/drawingml/2006/wordprocessingDrawing" xmlns:w10="urn:schemas-microsoft-com:office:word" xmlns:w="http://schemas.openxmlformats.org/wordprocessingml/2006/main" xmlns:w14="http://schemas.microsoft.com/office/word/2010/wordml" xmlns:w15="http://schemas.microsoft.com/office/word/2012/wordml" xmlns:w16cid="http://schemas.microsoft.com/office/word/2016/wordml/cid" xmlns:w16se="http://schemas.microsoft.com/office/word/2015/wordml/symex" xmlns:wpg="http://schemas.microsoft.com/office/word/2010/wordprocessingGroup" xmlns:wpi="http://schemas.microsoft.com/office/word/2010/wordprocessingInk" xmlns:wne="http://schemas.microsoft.com/office/word/2006/wordml" xmlns:wps="http://schemas.microsoft.com/office/word/2010/wordprocessingShape" mc:Ignorable="w14 w15 w16se w16cid wp14">
   <w:tbl>
     <w:tblPr>
@@ -6314,7 +4457,6 @@
                   <w:szCs w:val="24"/>
                 </w:rPr>
               </w:pPr>
-              <w:proofErr w:type="spellStart"/>
               <w:r>
                 <w:rPr>
                   <w:rFonts w:ascii="Times New Roman" w:eastAsiaTheme="majorEastAsia" w:hAnsi="Times New Roman" w:cs="Times New Roman"/>
@@ -6323,18 +4465,7 @@
                   <w:sz w:val="24"/>
                   <w:szCs w:val="24"/>
                 </w:rPr>
-                <w:t>SocketPro</w:t>
-              </w:r>
-              <w:proofErr w:type="spellEnd"/>
-              <w:r>
-                <w:rPr>
-                  <w:rFonts w:ascii="Times New Roman" w:eastAsiaTheme="majorEastAsia" w:hAnsi="Times New Roman" w:cs="Times New Roman"/>
-                  <w:b/>
-                  <w:i/>
-                  <w:sz w:val="24"/>
-                  <w:szCs w:val="24"/>
-                </w:rPr>
-                <w:t xml:space="preserve"> persistent message queue</w:t>
+                <w:t>SocketPro persistent message queue</w:t>
               </w:r>
             </w:p>
           </w:tc>
@@ -6367,7 +4498,7 @@
               <w:sz w:val="24"/>
               <w:szCs w:val="24"/>
             </w:rPr>
-            <w:t>April 7</w:t>
+            <w:t>June 12</w:t>
           </w:r>
           <w:r>
             <w:rPr>
@@ -6385,16 +4516,6 @@
       </w:tc>
     </w:tr>
   </w:tbl>
-  <w:p>
-    <w:pPr>
-      <w:pStyle w:val="Header"/>
-    </w:pPr>
-  </w:p>
-</w:hdr>
-</file>
-
-<file path=word/header3.xml><?xml version="1.0" encoding="utf-8"?>
-<w:hdr xmlns:wpc="http://schemas.microsoft.com/office/word/2010/wordprocessingCanvas" xmlns:cx="http://schemas.microsoft.com/office/drawing/2014/chartex" xmlns:cx1="http://schemas.microsoft.com/office/drawing/2015/9/8/chartex" xmlns:cx2="http://schemas.microsoft.com/office/drawing/2015/10/21/chartex" xmlns:cx3="http://schemas.microsoft.com/office/drawing/2016/5/9/chartex" xmlns:cx4="http://schemas.microsoft.com/office/drawing/2016/5/10/chartex" xmlns:cx5="http://schemas.microsoft.com/office/drawing/2016/5/11/chartex" xmlns:cx6="http://schemas.microsoft.com/office/drawing/2016/5/12/chartex" xmlns:cx7="http://schemas.microsoft.com/office/drawing/2016/5/13/chartex" xmlns:cx8="http://schemas.microsoft.com/office/drawing/2016/5/14/chartex" xmlns:mc="http://schemas.openxmlformats.org/markup-compatibility/2006" xmlns:aink="http://schemas.microsoft.com/office/drawing/2016/ink" xmlns:am3d="http://schemas.microsoft.com/office/drawing/2017/model3d" xmlns:o="urn:schemas-microsoft-com:office:office" xmlns:r="http://schemas.openxmlformats.org/officeDocument/2006/relationships" xmlns:m="http://schemas.openxmlformats.org/officeDocument/2006/math" xmlns:v="urn:schemas-microsoft-com:vml" xmlns:wp14="http://schemas.microsoft.com/office/word/2010/wordprocessingDrawing" xmlns:wp="http://schemas.openxmlformats.org/drawingml/2006/wordprocessingDrawing" xmlns:w10="urn:schemas-microsoft-com:office:word" xmlns:w="http://schemas.openxmlformats.org/wordprocessingml/2006/main" xmlns:w14="http://schemas.microsoft.com/office/word/2010/wordml" xmlns:w15="http://schemas.microsoft.com/office/word/2012/wordml" xmlns:w16cid="http://schemas.microsoft.com/office/word/2016/wordml/cid" xmlns:w16se="http://schemas.microsoft.com/office/word/2015/wordml/symex" xmlns:wpg="http://schemas.microsoft.com/office/word/2010/wordprocessingGroup" xmlns:wpi="http://schemas.microsoft.com/office/word/2010/wordprocessingInk" xmlns:wne="http://schemas.microsoft.com/office/word/2006/wordml" xmlns:wps="http://schemas.microsoft.com/office/word/2010/wordprocessingShape" mc:Ignorable="w14 w15 w16se w16cid wp14">
   <w:p>
     <w:pPr>
       <w:pStyle w:val="Header"/>
@@ -7281,6 +5402,7 @@
     <w:rsid w:val="00394C8A"/>
     <w:rsid w:val="003A6E71"/>
     <w:rsid w:val="00440D42"/>
+    <w:rsid w:val="005C53CD"/>
     <w:rsid w:val="007316AA"/>
     <w:rsid w:val="00747685"/>
     <w:rsid w:val="007C467A"/>
@@ -8054,7 +6176,7 @@
 </file>
 
 <file path=customXml/itemProps2.xml><?xml version="1.0" encoding="utf-8"?>
-<ds:datastoreItem xmlns:ds="http://schemas.openxmlformats.org/officeDocument/2006/customXml" ds:itemID="{29E2847B-1880-42FD-B121-0C25A43D1761}">
+<ds:datastoreItem xmlns:ds="http://schemas.openxmlformats.org/officeDocument/2006/customXml" ds:itemID="{38DDB1CC-5675-4309-8ED4-33B86AE62B05}">
   <ds:schemaRefs>
     <ds:schemaRef ds:uri="http://schemas.openxmlformats.org/officeDocument/2006/bibliography"/>
   </ds:schemaRefs>

</xml_diff>